<commit_message>
starting on candle stick
</commit_message>
<xml_diff>
--- a/doc.docx
+++ b/doc.docx
@@ -1,12 +1,14 @@
 
 <file path=word/document.xml><?xml version="1.0" encoding="utf-8"?>
-<w:document xmlns:wpc="http://schemas.microsoft.com/office/word/2010/wordprocessingCanvas" xmlns:cx="http://schemas.microsoft.com/office/drawing/2014/chartex" xmlns:cx1="http://schemas.microsoft.com/office/drawing/2015/9/8/chartex" xmlns:mc="http://schemas.openxmlformats.org/markup-compatibility/2006" xmlns:o="urn:schemas-microsoft-com:office:office" xmlns:r="http://schemas.openxmlformats.org/officeDocument/2006/relationships" xmlns:m="http://schemas.openxmlformats.org/officeDocument/2006/math" xmlns:v="urn:schemas-microsoft-com:vml" xmlns:wp14="http://schemas.microsoft.com/office/word/2010/wordprocessingDrawing" xmlns:wp="http://schemas.openxmlformats.org/drawingml/2006/wordprocessingDrawing" xmlns:w10="urn:schemas-microsoft-com:office:word" xmlns:w="http://schemas.openxmlformats.org/wordprocessingml/2006/main" xmlns:w14="http://schemas.microsoft.com/office/word/2010/wordml" xmlns:w15="http://schemas.microsoft.com/office/word/2012/wordml" xmlns:w16se="http://schemas.microsoft.com/office/word/2015/wordml/symex" xmlns:wpg="http://schemas.microsoft.com/office/word/2010/wordprocessingGroup" xmlns:wpi="http://schemas.microsoft.com/office/word/2010/wordprocessingInk" xmlns:wne="http://schemas.microsoft.com/office/word/2006/wordml" xmlns:wps="http://schemas.microsoft.com/office/word/2010/wordprocessingShape" mc:Ignorable="w14 w15 w16se wp14">
+<w:document xmlns:wpc="http://schemas.microsoft.com/office/word/2010/wordprocessingCanvas" xmlns:cx="http://schemas.microsoft.com/office/drawing/2014/chartex" xmlns:cx1="http://schemas.microsoft.com/office/drawing/2015/9/8/chartex" xmlns:cx2="http://schemas.microsoft.com/office/drawing/2015/10/21/chartex" xmlns:cx3="http://schemas.microsoft.com/office/drawing/2016/5/9/chartex" xmlns:cx4="http://schemas.microsoft.com/office/drawing/2016/5/10/chartex" xmlns:cx5="http://schemas.microsoft.com/office/drawing/2016/5/11/chartex" xmlns:cx6="http://schemas.microsoft.com/office/drawing/2016/5/12/chartex" xmlns:cx7="http://schemas.microsoft.com/office/drawing/2016/5/13/chartex" xmlns:cx8="http://schemas.microsoft.com/office/drawing/2016/5/14/chartex" xmlns:mc="http://schemas.openxmlformats.org/markup-compatibility/2006" xmlns:aink="http://schemas.microsoft.com/office/drawing/2016/ink" xmlns:am3d="http://schemas.microsoft.com/office/drawing/2017/model3d" xmlns:o="urn:schemas-microsoft-com:office:office" xmlns:r="http://schemas.openxmlformats.org/officeDocument/2006/relationships" xmlns:m="http://schemas.openxmlformats.org/officeDocument/2006/math" xmlns:v="urn:schemas-microsoft-com:vml" xmlns:wp14="http://schemas.microsoft.com/office/word/2010/wordprocessingDrawing" xmlns:wp="http://schemas.openxmlformats.org/drawingml/2006/wordprocessingDrawing" xmlns:w10="urn:schemas-microsoft-com:office:word" xmlns:w="http://schemas.openxmlformats.org/wordprocessingml/2006/main" xmlns:w14="http://schemas.microsoft.com/office/word/2010/wordml" xmlns:w15="http://schemas.microsoft.com/office/word/2012/wordml" xmlns:w16cid="http://schemas.microsoft.com/office/word/2016/wordml/cid" xmlns:w16se="http://schemas.microsoft.com/office/word/2015/wordml/symex" xmlns:wpg="http://schemas.microsoft.com/office/word/2010/wordprocessingGroup" xmlns:wpi="http://schemas.microsoft.com/office/word/2010/wordprocessingInk" xmlns:wne="http://schemas.microsoft.com/office/word/2006/wordml" xmlns:wps="http://schemas.microsoft.com/office/word/2010/wordprocessingShape" mc:Ignorable="w14 w15 w16se w16cid wp14">
   <w:body>
     <w:p>
       <w:pPr>
-        <w:rPr>
-          <w:b/>
-        </w:rPr>
+        <w:pStyle w:val="ListParagraph"/>
+        <w:numPr>
+          <w:ilvl w:val="0"/>
+          <w:numId w:val="1"/>
+        </w:numPr>
       </w:pPr>
       <w:r>
         <w:rPr>
@@ -16,57 +18,73 @@
       </w:r>
     </w:p>
     <w:p>
-      <w:r>
-        <w:tab/>
+      <w:pPr>
+        <w:pStyle w:val="ListParagraph"/>
+      </w:pPr>
+      <w:r>
         <w:t>Mark: line</w:t>
       </w:r>
     </w:p>
     <w:p>
-      <w:r>
-        <w:tab/>
+      <w:pPr>
+        <w:pStyle w:val="ListParagraph"/>
+      </w:pPr>
+      <w:r>
         <w:t>Channel: vertical length</w:t>
       </w:r>
     </w:p>
     <w:p/>
     <w:p>
       <w:pPr>
-        <w:rPr>
-          <w:b/>
-        </w:rPr>
-      </w:pPr>
-      <w:proofErr w:type="spellStart"/>
-      <w:r>
-        <w:rPr>
-          <w:b/>
-        </w:rPr>
-        <w:t>Stackedbar</w:t>
-      </w:r>
-      <w:proofErr w:type="spellEnd"/>
-      <w:r>
-        <w:rPr>
-          <w:b/>
-        </w:rPr>
-        <w:t>:</w:t>
-      </w:r>
-    </w:p>
-    <w:p>
-      <w:r>
-        <w:tab/>
+        <w:pStyle w:val="ListParagraph"/>
+        <w:numPr>
+          <w:ilvl w:val="0"/>
+          <w:numId w:val="1"/>
+        </w:numPr>
+      </w:pPr>
+      <w:r>
+        <w:rPr>
+          <w:b/>
+        </w:rPr>
+        <w:t>Stacked</w:t>
+      </w:r>
+      <w:r>
+        <w:rPr>
+          <w:b/>
+        </w:rPr>
+        <w:t xml:space="preserve"> B</w:t>
+      </w:r>
+      <w:r>
+        <w:rPr>
+          <w:b/>
+        </w:rPr>
+        <w:t>ar:</w:t>
+      </w:r>
+    </w:p>
+    <w:p>
+      <w:pPr>
+        <w:pStyle w:val="ListParagraph"/>
+      </w:pPr>
+      <w:r>
         <w:t>Mark: line, area</w:t>
       </w:r>
     </w:p>
     <w:p>
-      <w:r>
-        <w:tab/>
+      <w:pPr>
+        <w:pStyle w:val="ListParagraph"/>
+      </w:pPr>
+      <w:r>
         <w:t>Channel: vertical length</w:t>
       </w:r>
     </w:p>
     <w:p/>
     <w:p>
       <w:pPr>
-        <w:rPr>
-          <w:b/>
-        </w:rPr>
+        <w:pStyle w:val="ListParagraph"/>
+        <w:numPr>
+          <w:ilvl w:val="0"/>
+          <w:numId w:val="1"/>
+        </w:numPr>
       </w:pPr>
       <w:r>
         <w:rPr>
@@ -76,23 +94,29 @@
       </w:r>
     </w:p>
     <w:p>
-      <w:r>
-        <w:tab/>
+      <w:pPr>
+        <w:pStyle w:val="ListParagraph"/>
+      </w:pPr>
+      <w:r>
         <w:t>Mark: point</w:t>
       </w:r>
     </w:p>
     <w:p>
-      <w:r>
-        <w:tab/>
+      <w:pPr>
+        <w:pStyle w:val="ListParagraph"/>
+      </w:pPr>
+      <w:r>
         <w:t>Channels: position</w:t>
       </w:r>
     </w:p>
     <w:p/>
     <w:p>
       <w:pPr>
-        <w:rPr>
-          <w:b/>
-        </w:rPr>
+        <w:pStyle w:val="ListParagraph"/>
+        <w:numPr>
+          <w:ilvl w:val="0"/>
+          <w:numId w:val="1"/>
+        </w:numPr>
       </w:pPr>
       <w:r>
         <w:rPr>
@@ -102,28 +126,29 @@
       </w:r>
     </w:p>
     <w:p>
-      <w:r>
-        <w:rPr>
-          <w:b/>
-        </w:rPr>
-        <w:tab/>
-      </w:r>
+      <w:pPr>
+        <w:pStyle w:val="ListParagraph"/>
+      </w:pPr>
       <w:r>
         <w:t>Mark: line</w:t>
       </w:r>
     </w:p>
     <w:p>
-      <w:r>
-        <w:tab/>
+      <w:pPr>
+        <w:pStyle w:val="ListParagraph"/>
+      </w:pPr>
+      <w:r>
         <w:t>Channels: length, color</w:t>
       </w:r>
     </w:p>
     <w:p/>
     <w:p>
       <w:pPr>
-        <w:rPr>
-          <w:b/>
-        </w:rPr>
+        <w:pStyle w:val="ListParagraph"/>
+        <w:numPr>
+          <w:ilvl w:val="0"/>
+          <w:numId w:val="1"/>
+        </w:numPr>
       </w:pPr>
       <w:r>
         <w:rPr>
@@ -133,23 +158,29 @@
       </w:r>
     </w:p>
     <w:p>
-      <w:r>
-        <w:tab/>
+      <w:pPr>
+        <w:pStyle w:val="ListParagraph"/>
+      </w:pPr>
+      <w:r>
         <w:t>Mark: area</w:t>
       </w:r>
     </w:p>
     <w:p>
-      <w:r>
-        <w:tab/>
+      <w:pPr>
+        <w:pStyle w:val="ListParagraph"/>
+      </w:pPr>
+      <w:r>
         <w:t>Channels: color</w:t>
       </w:r>
     </w:p>
     <w:p/>
     <w:p>
       <w:pPr>
-        <w:rPr>
-          <w:b/>
-        </w:rPr>
+        <w:pStyle w:val="ListParagraph"/>
+        <w:numPr>
+          <w:ilvl w:val="0"/>
+          <w:numId w:val="1"/>
+        </w:numPr>
       </w:pPr>
       <w:r>
         <w:rPr>
@@ -159,53 +190,52 @@
       </w:r>
     </w:p>
     <w:p>
-      <w:r>
-        <w:tab/>
+      <w:pPr>
+        <w:pStyle w:val="ListParagraph"/>
+      </w:pPr>
+      <w:r>
         <w:t>Mark: area</w:t>
       </w:r>
     </w:p>
     <w:p>
-      <w:r>
-        <w:tab/>
+      <w:pPr>
+        <w:pStyle w:val="ListParagraph"/>
+      </w:pPr>
+      <w:r>
         <w:t>Channels: color</w:t>
       </w:r>
     </w:p>
     <w:p/>
     <w:p>
       <w:pPr>
-        <w:rPr>
-          <w:b/>
-        </w:rPr>
-      </w:pPr>
-      <w:r>
-        <w:rPr>
-          <w:b/>
-        </w:rPr>
-        <w:t>Ma</w:t>
-      </w:r>
-      <w:r>
-        <w:rPr>
-          <w:b/>
-        </w:rPr>
-        <w:t>p</w:t>
-      </w:r>
-      <w:r>
-        <w:rPr>
-          <w:b/>
-        </w:rPr>
-        <w:t>:</w:t>
-      </w:r>
-    </w:p>
-    <w:p>
-      <w:r>
-        <w:tab/>
+        <w:pStyle w:val="ListParagraph"/>
+        <w:numPr>
+          <w:ilvl w:val="0"/>
+          <w:numId w:val="1"/>
+        </w:numPr>
+        <w:rPr>
+          <w:b/>
+        </w:rPr>
+      </w:pPr>
+      <w:r>
+        <w:rPr>
+          <w:b/>
+        </w:rPr>
+        <w:t>Map:</w:t>
+      </w:r>
+    </w:p>
+    <w:p>
+      <w:pPr>
+        <w:pStyle w:val="ListParagraph"/>
+      </w:pPr>
+      <w:r>
         <w:t>Mark: point</w:t>
       </w:r>
     </w:p>
     <w:p>
-      <w:r>
-        <w:tab/>
-      </w:r>
+      <w:pPr>
+        <w:pStyle w:val="ListParagraph"/>
+      </w:pPr>
       <w:r>
         <w:t>Channels: position</w:t>
       </w:r>
@@ -213,43 +243,547 @@
     <w:p/>
     <w:p>
       <w:pPr>
-        <w:rPr>
-          <w:b/>
-        </w:rPr>
+        <w:pStyle w:val="ListParagraph"/>
+        <w:numPr>
+          <w:ilvl w:val="0"/>
+          <w:numId w:val="1"/>
+        </w:numPr>
       </w:pPr>
       <w:r>
         <w:rPr>
           <w:b/>
         </w:rPr>
         <w:t>Line:</w:t>
+      </w:r>
+    </w:p>
+    <w:p>
+      <w:pPr>
+        <w:pStyle w:val="ListParagraph"/>
+      </w:pPr>
+      <w:r>
+        <w:t>Mark: point, connections</w:t>
+      </w:r>
+    </w:p>
+    <w:p>
+      <w:pPr>
+        <w:pStyle w:val="ListParagraph"/>
+      </w:pPr>
+      <w:r>
+        <w:t xml:space="preserve">Channels: </w:t>
+      </w:r>
+      <w:r>
+        <w:t>positions</w:t>
+      </w:r>
+    </w:p>
+    <w:p>
+      <w:pPr>
+        <w:rPr>
+          <w:b/>
+        </w:rPr>
+      </w:pPr>
+    </w:p>
+    <w:p>
+      <w:pPr>
+        <w:pStyle w:val="ListParagraph"/>
+        <w:numPr>
+          <w:ilvl w:val="0"/>
+          <w:numId w:val="1"/>
+        </w:numPr>
+        <w:rPr>
+          <w:b/>
+        </w:rPr>
+      </w:pPr>
+      <w:r>
+        <w:rPr>
+          <w:b/>
+        </w:rPr>
+        <w:t>Area</w:t>
+      </w:r>
+    </w:p>
+    <w:p>
+      <w:pPr>
+        <w:pStyle w:val="ListParagraph"/>
+      </w:pPr>
+      <w:r>
+        <w:t xml:space="preserve">Mark: area </w:t>
+      </w:r>
+    </w:p>
+    <w:p>
+      <w:pPr>
+        <w:pStyle w:val="ListParagraph"/>
+      </w:pPr>
+      <w:r>
+        <w:t xml:space="preserve">Channels: </w:t>
+      </w:r>
+      <w:r>
+        <w:t>area</w:t>
+      </w:r>
+    </w:p>
+    <w:p>
+      <w:pPr>
+        <w:pStyle w:val="ListParagraph"/>
+      </w:pPr>
+    </w:p>
+    <w:p>
+      <w:pPr>
+        <w:pStyle w:val="ListParagraph"/>
+      </w:pPr>
+    </w:p>
+    <w:p>
+      <w:pPr>
+        <w:pStyle w:val="ListParagraph"/>
+        <w:numPr>
+          <w:ilvl w:val="0"/>
+          <w:numId w:val="1"/>
+        </w:numPr>
+        <w:rPr>
+          <w:b/>
+        </w:rPr>
+      </w:pPr>
+      <w:r>
+        <w:rPr>
+          <w:b/>
+        </w:rPr>
+        <w:t>Stacked Area</w:t>
+      </w:r>
+    </w:p>
+    <w:p>
+      <w:pPr>
+        <w:pStyle w:val="ListParagraph"/>
+      </w:pPr>
+      <w:r>
+        <w:t>Mark: area</w:t>
+      </w:r>
+    </w:p>
+    <w:p>
+      <w:pPr>
+        <w:pStyle w:val="ListParagraph"/>
+      </w:pPr>
+      <w:r>
+        <w:t xml:space="preserve">Channels: </w:t>
+      </w:r>
+      <w:r>
+        <w:t xml:space="preserve">area, </w:t>
+      </w:r>
+      <w:r>
+        <w:t>color</w:t>
+      </w:r>
+    </w:p>
+    <w:p>
+      <w:pPr>
+        <w:pStyle w:val="ListParagraph"/>
+        <w:rPr>
+          <w:b/>
+        </w:rPr>
+      </w:pPr>
+    </w:p>
+    <w:p>
+      <w:pPr>
+        <w:pStyle w:val="ListParagraph"/>
+        <w:numPr>
+          <w:ilvl w:val="0"/>
+          <w:numId w:val="1"/>
+        </w:numPr>
+        <w:rPr>
+          <w:b/>
+        </w:rPr>
+      </w:pPr>
+      <w:r>
+        <w:rPr>
+          <w:b/>
+        </w:rPr>
+        <w:t>Candlestick</w:t>
+      </w:r>
+    </w:p>
+    <w:p>
+      <w:pPr>
+        <w:pStyle w:val="ListParagraph"/>
+      </w:pPr>
+      <w:r>
+        <w:t xml:space="preserve">Mark: </w:t>
+      </w:r>
+      <w:r>
+        <w:t>line</w:t>
+      </w:r>
+    </w:p>
+    <w:p>
+      <w:pPr>
+        <w:pStyle w:val="ListParagraph"/>
+      </w:pPr>
+      <w:r>
+        <w:t xml:space="preserve">Channels: </w:t>
+      </w:r>
+      <w:r>
+        <w:t xml:space="preserve">position, </w:t>
+      </w:r>
+      <w:r>
+        <w:t xml:space="preserve">vertical </w:t>
+      </w:r>
+      <w:r>
+        <w:t>length</w:t>
+      </w:r>
+    </w:p>
+    <w:p>
+      <w:pPr>
+        <w:pStyle w:val="ListParagraph"/>
+        <w:rPr>
+          <w:b/>
+        </w:rPr>
+      </w:pPr>
+    </w:p>
+    <w:p>
+      <w:pPr>
+        <w:pStyle w:val="ListParagraph"/>
+        <w:numPr>
+          <w:ilvl w:val="0"/>
+          <w:numId w:val="1"/>
+        </w:numPr>
+        <w:rPr>
+          <w:b/>
+        </w:rPr>
+      </w:pPr>
+      <w:r>
+        <w:rPr>
+          <w:b/>
+        </w:rPr>
+        <w:t>Chord</w:t>
+      </w:r>
+    </w:p>
+    <w:p>
+      <w:pPr>
+        <w:pStyle w:val="ListParagraph"/>
+      </w:pPr>
+      <w:r>
+        <w:t xml:space="preserve">Mark: </w:t>
+      </w:r>
+      <w:r>
+        <w:t>connection</w:t>
+      </w:r>
+      <w:r>
+        <w:t>s</w:t>
       </w:r>
       <w:bookmarkStart w:id="0" w:name="_GoBack"/>
       <w:bookmarkEnd w:id="0"/>
     </w:p>
     <w:p>
-      <w:r>
-        <w:lastRenderedPageBreak/>
-        <w:tab/>
-        <w:t>Mark: point, connections</w:t>
-      </w:r>
-    </w:p>
-    <w:p>
-      <w:pPr>
-        <w:rPr>
-          <w:b/>
-        </w:rPr>
-      </w:pPr>
-      <w:r>
-        <w:tab/>
+      <w:pPr>
+        <w:pStyle w:val="ListParagraph"/>
+      </w:pPr>
+      <w:r>
+        <w:t>Channels: color</w:t>
+      </w:r>
+    </w:p>
+    <w:p>
+      <w:pPr>
+        <w:pStyle w:val="ListParagraph"/>
+        <w:rPr>
+          <w:b/>
+        </w:rPr>
+      </w:pPr>
+    </w:p>
+    <w:p>
+      <w:pPr>
+        <w:pStyle w:val="ListParagraph"/>
+        <w:numPr>
+          <w:ilvl w:val="0"/>
+          <w:numId w:val="1"/>
+        </w:numPr>
+        <w:rPr>
+          <w:b/>
+        </w:rPr>
+      </w:pPr>
+      <w:r>
+        <w:rPr>
+          <w:b/>
+        </w:rPr>
+        <w:t>Forced Graph</w:t>
+      </w:r>
+    </w:p>
+    <w:p>
+      <w:pPr>
+        <w:pStyle w:val="ListParagraph"/>
+      </w:pPr>
+      <w:r>
+        <w:t xml:space="preserve">Mark: </w:t>
+      </w:r>
+      <w:r>
+        <w:t>connections</w:t>
+      </w:r>
+    </w:p>
+    <w:p>
+      <w:pPr>
+        <w:pStyle w:val="ListParagraph"/>
+      </w:pPr>
+      <w:r>
         <w:t xml:space="preserve">Channels: </w:t>
       </w:r>
       <w:r>
-        <w:t>positions</w:t>
-      </w:r>
+        <w:t xml:space="preserve">lines, </w:t>
+      </w:r>
+      <w:r>
+        <w:t>color</w:t>
+      </w:r>
+    </w:p>
+    <w:p>
+      <w:pPr>
+        <w:pStyle w:val="ListParagraph"/>
+        <w:rPr>
+          <w:b/>
+        </w:rPr>
+      </w:pPr>
+    </w:p>
+    <w:p>
+      <w:pPr>
+        <w:pStyle w:val="ListParagraph"/>
+        <w:numPr>
+          <w:ilvl w:val="0"/>
+          <w:numId w:val="1"/>
+        </w:numPr>
+        <w:rPr>
+          <w:b/>
+        </w:rPr>
+      </w:pPr>
+      <w:r>
+        <w:rPr>
+          <w:b/>
+        </w:rPr>
+        <w:t>Tree</w:t>
+      </w:r>
+    </w:p>
+    <w:p>
+      <w:pPr>
+        <w:pStyle w:val="ListParagraph"/>
+      </w:pPr>
+      <w:r>
+        <w:t xml:space="preserve">Mark: </w:t>
+      </w:r>
+      <w:r>
+        <w:t>connections</w:t>
+      </w:r>
+    </w:p>
+    <w:p>
+      <w:pPr>
+        <w:pStyle w:val="ListParagraph"/>
+      </w:pPr>
+      <w:r>
+        <w:t>Channels: lines,</w:t>
+      </w:r>
+      <w:r>
+        <w:t xml:space="preserve"> </w:t>
+      </w:r>
+      <w:r>
+        <w:t>color</w:t>
+      </w:r>
+    </w:p>
+    <w:p>
+      <w:pPr>
+        <w:pStyle w:val="ListParagraph"/>
+        <w:rPr>
+          <w:b/>
+        </w:rPr>
+      </w:pPr>
+    </w:p>
+    <w:p>
+      <w:pPr>
+        <w:pStyle w:val="ListParagraph"/>
+        <w:numPr>
+          <w:ilvl w:val="0"/>
+          <w:numId w:val="1"/>
+        </w:numPr>
+        <w:rPr>
+          <w:b/>
+        </w:rPr>
+      </w:pPr>
+      <w:r>
+        <w:rPr>
+          <w:b/>
+        </w:rPr>
+        <w:t>Cluster</w:t>
+      </w:r>
+    </w:p>
+    <w:p>
+      <w:pPr>
+        <w:pStyle w:val="ListParagraph"/>
+      </w:pPr>
+      <w:r>
+        <w:t xml:space="preserve">Mark: </w:t>
+      </w:r>
+      <w:r>
+        <w:t>connections</w:t>
+      </w:r>
+    </w:p>
+    <w:p>
+      <w:pPr>
+        <w:pStyle w:val="ListParagraph"/>
+      </w:pPr>
+      <w:r>
+        <w:t xml:space="preserve">Channels: </w:t>
+      </w:r>
+      <w:r>
+        <w:t>lines, color</w:t>
+      </w:r>
+    </w:p>
+    <w:p>
+      <w:pPr>
+        <w:pStyle w:val="ListParagraph"/>
+        <w:rPr>
+          <w:b/>
+        </w:rPr>
+      </w:pPr>
+    </w:p>
+    <w:p>
+      <w:pPr>
+        <w:pStyle w:val="ListParagraph"/>
+        <w:numPr>
+          <w:ilvl w:val="0"/>
+          <w:numId w:val="1"/>
+        </w:numPr>
+        <w:rPr>
+          <w:b/>
+        </w:rPr>
+      </w:pPr>
+      <w:r>
+        <w:rPr>
+          <w:b/>
+        </w:rPr>
+        <w:t>Partition</w:t>
+      </w:r>
+    </w:p>
+    <w:p>
+      <w:pPr>
+        <w:pStyle w:val="ListParagraph"/>
+      </w:pPr>
+      <w:r>
+        <w:t>Mark: area</w:t>
+      </w:r>
+    </w:p>
+    <w:p>
+      <w:pPr>
+        <w:pStyle w:val="ListParagraph"/>
+      </w:pPr>
+      <w:r>
+        <w:t xml:space="preserve">Channels: </w:t>
+      </w:r>
+      <w:r>
+        <w:t xml:space="preserve"> </w:t>
+      </w:r>
+      <w:r>
+        <w:t xml:space="preserve">area, </w:t>
+      </w:r>
+      <w:r>
+        <w:t>color</w:t>
+      </w:r>
+    </w:p>
+    <w:p>
+      <w:pPr>
+        <w:pStyle w:val="ListParagraph"/>
+      </w:pPr>
+    </w:p>
+    <w:p>
+      <w:pPr>
+        <w:pStyle w:val="ListParagraph"/>
+        <w:numPr>
+          <w:ilvl w:val="0"/>
+          <w:numId w:val="1"/>
+        </w:numPr>
+        <w:rPr>
+          <w:b/>
+        </w:rPr>
+      </w:pPr>
+      <w:r>
+        <w:rPr>
+          <w:b/>
+        </w:rPr>
+        <w:t>Packed Circles</w:t>
+      </w:r>
+    </w:p>
+    <w:p>
+      <w:pPr>
+        <w:pStyle w:val="ListParagraph"/>
+      </w:pPr>
+      <w:r>
+        <w:t>Mark: containment</w:t>
+      </w:r>
+    </w:p>
+    <w:p>
+      <w:pPr>
+        <w:pStyle w:val="ListParagraph"/>
+      </w:pPr>
+      <w:r>
+        <w:t xml:space="preserve">Channels:  </w:t>
+      </w:r>
+      <w:r>
+        <w:t xml:space="preserve">area, </w:t>
+      </w:r>
+      <w:r>
+        <w:t>color</w:t>
+      </w:r>
+    </w:p>
+    <w:p>
+      <w:pPr>
+        <w:pStyle w:val="ListParagraph"/>
+      </w:pPr>
+    </w:p>
+    <w:p>
+      <w:pPr>
+        <w:pStyle w:val="ListParagraph"/>
+        <w:numPr>
+          <w:ilvl w:val="0"/>
+          <w:numId w:val="1"/>
+        </w:numPr>
+        <w:rPr>
+          <w:b/>
+        </w:rPr>
+      </w:pPr>
+      <w:proofErr w:type="spellStart"/>
+      <w:r>
+        <w:rPr>
+          <w:b/>
+        </w:rPr>
+        <w:t>Treemap</w:t>
+      </w:r>
+      <w:proofErr w:type="spellEnd"/>
+    </w:p>
+    <w:p>
+      <w:pPr>
+        <w:pStyle w:val="ListParagraph"/>
+      </w:pPr>
+      <w:r>
+        <w:t>Mark: containment</w:t>
+      </w:r>
+    </w:p>
+    <w:p>
+      <w:pPr>
+        <w:pStyle w:val="ListParagraph"/>
+      </w:pPr>
+      <w:r>
+        <w:t>Channels:  area</w:t>
+      </w:r>
+      <w:r>
+        <w:t>, color</w:t>
+      </w:r>
+    </w:p>
+    <w:p>
+      <w:pPr>
+        <w:pStyle w:val="ListParagraph"/>
+      </w:pPr>
+    </w:p>
+    <w:p>
+      <w:pPr>
+        <w:ind w:left="720"/>
+      </w:pPr>
+    </w:p>
+    <w:p>
+      <w:pPr>
+        <w:ind w:left="720"/>
+        <w:rPr>
+          <w:b/>
+        </w:rPr>
+      </w:pPr>
     </w:p>
     <w:sectPr>
       <w:pgSz w:w="12240" w:h="15840"/>
-      <w:pgMar w:top="1440" w:right="1440" w:bottom="1440" w:left="1440" w:header="720" w:footer="720" w:gutter="0"/>
+      <w:pgMar w:top="720" w:right="720" w:bottom="720" w:left="720" w:header="720" w:footer="720" w:gutter="0"/>
       <w:cols w:space="720"/>
       <w:docGrid w:linePitch="360"/>
     </w:sectPr>
@@ -257,8 +791,105 @@
 </w:document>
 </file>
 
+<file path=word/numbering.xml><?xml version="1.0" encoding="utf-8"?>
+<w:numbering xmlns:wpc="http://schemas.microsoft.com/office/word/2010/wordprocessingCanvas" xmlns:cx="http://schemas.microsoft.com/office/drawing/2014/chartex" xmlns:cx1="http://schemas.microsoft.com/office/drawing/2015/9/8/chartex" xmlns:cx2="http://schemas.microsoft.com/office/drawing/2015/10/21/chartex" xmlns:cx3="http://schemas.microsoft.com/office/drawing/2016/5/9/chartex" xmlns:cx4="http://schemas.microsoft.com/office/drawing/2016/5/10/chartex" xmlns:cx5="http://schemas.microsoft.com/office/drawing/2016/5/11/chartex" xmlns:cx6="http://schemas.microsoft.com/office/drawing/2016/5/12/chartex" xmlns:cx7="http://schemas.microsoft.com/office/drawing/2016/5/13/chartex" xmlns:cx8="http://schemas.microsoft.com/office/drawing/2016/5/14/chartex" xmlns:mc="http://schemas.openxmlformats.org/markup-compatibility/2006" xmlns:aink="http://schemas.microsoft.com/office/drawing/2016/ink" xmlns:am3d="http://schemas.microsoft.com/office/drawing/2017/model3d" xmlns:o="urn:schemas-microsoft-com:office:office" xmlns:r="http://schemas.openxmlformats.org/officeDocument/2006/relationships" xmlns:m="http://schemas.openxmlformats.org/officeDocument/2006/math" xmlns:v="urn:schemas-microsoft-com:vml" xmlns:wp14="http://schemas.microsoft.com/office/word/2010/wordprocessingDrawing" xmlns:wp="http://schemas.openxmlformats.org/drawingml/2006/wordprocessingDrawing" xmlns:w10="urn:schemas-microsoft-com:office:word" xmlns:w="http://schemas.openxmlformats.org/wordprocessingml/2006/main" xmlns:w14="http://schemas.microsoft.com/office/word/2010/wordml" xmlns:w15="http://schemas.microsoft.com/office/word/2012/wordml" xmlns:w16cid="http://schemas.microsoft.com/office/word/2016/wordml/cid" xmlns:w16se="http://schemas.microsoft.com/office/word/2015/wordml/symex" xmlns:wpg="http://schemas.microsoft.com/office/word/2010/wordprocessingGroup" xmlns:wpi="http://schemas.microsoft.com/office/word/2010/wordprocessingInk" xmlns:wne="http://schemas.microsoft.com/office/word/2006/wordml" xmlns:wps="http://schemas.microsoft.com/office/word/2010/wordprocessingShape" mc:Ignorable="w14 w15 w16se w16cid wp14">
+  <w:abstractNum w:abstractNumId="0" w15:restartNumberingAfterBreak="0">
+    <w:nsid w:val="485476E5"/>
+    <w:multiLevelType w:val="hybridMultilevel"/>
+    <w:tmpl w:val="2B8E6FF0"/>
+    <w:lvl w:ilvl="0" w:tplc="0409000F">
+      <w:start w:val="1"/>
+      <w:numFmt w:val="decimal"/>
+      <w:lvlText w:val="%1."/>
+      <w:lvlJc w:val="left"/>
+      <w:pPr>
+        <w:ind w:left="720" w:hanging="360"/>
+      </w:pPr>
+      <w:rPr>
+        <w:rFonts w:hint="default"/>
+      </w:rPr>
+    </w:lvl>
+    <w:lvl w:ilvl="1" w:tplc="04090019">
+      <w:start w:val="1"/>
+      <w:numFmt w:val="lowerLetter"/>
+      <w:lvlText w:val="%2."/>
+      <w:lvlJc w:val="left"/>
+      <w:pPr>
+        <w:ind w:left="1440" w:hanging="360"/>
+      </w:pPr>
+    </w:lvl>
+    <w:lvl w:ilvl="2" w:tplc="0409001B" w:tentative="1">
+      <w:start w:val="1"/>
+      <w:numFmt w:val="lowerRoman"/>
+      <w:lvlText w:val="%3."/>
+      <w:lvlJc w:val="right"/>
+      <w:pPr>
+        <w:ind w:left="2160" w:hanging="180"/>
+      </w:pPr>
+    </w:lvl>
+    <w:lvl w:ilvl="3" w:tplc="0409000F" w:tentative="1">
+      <w:start w:val="1"/>
+      <w:numFmt w:val="decimal"/>
+      <w:lvlText w:val="%4."/>
+      <w:lvlJc w:val="left"/>
+      <w:pPr>
+        <w:ind w:left="2880" w:hanging="360"/>
+      </w:pPr>
+    </w:lvl>
+    <w:lvl w:ilvl="4" w:tplc="04090019" w:tentative="1">
+      <w:start w:val="1"/>
+      <w:numFmt w:val="lowerLetter"/>
+      <w:lvlText w:val="%5."/>
+      <w:lvlJc w:val="left"/>
+      <w:pPr>
+        <w:ind w:left="3600" w:hanging="360"/>
+      </w:pPr>
+    </w:lvl>
+    <w:lvl w:ilvl="5" w:tplc="0409001B" w:tentative="1">
+      <w:start w:val="1"/>
+      <w:numFmt w:val="lowerRoman"/>
+      <w:lvlText w:val="%6."/>
+      <w:lvlJc w:val="right"/>
+      <w:pPr>
+        <w:ind w:left="4320" w:hanging="180"/>
+      </w:pPr>
+    </w:lvl>
+    <w:lvl w:ilvl="6" w:tplc="0409000F" w:tentative="1">
+      <w:start w:val="1"/>
+      <w:numFmt w:val="decimal"/>
+      <w:lvlText w:val="%7."/>
+      <w:lvlJc w:val="left"/>
+      <w:pPr>
+        <w:ind w:left="5040" w:hanging="360"/>
+      </w:pPr>
+    </w:lvl>
+    <w:lvl w:ilvl="7" w:tplc="04090019" w:tentative="1">
+      <w:start w:val="1"/>
+      <w:numFmt w:val="lowerLetter"/>
+      <w:lvlText w:val="%8."/>
+      <w:lvlJc w:val="left"/>
+      <w:pPr>
+        <w:ind w:left="5760" w:hanging="360"/>
+      </w:pPr>
+    </w:lvl>
+    <w:lvl w:ilvl="8" w:tplc="0409001B" w:tentative="1">
+      <w:start w:val="1"/>
+      <w:numFmt w:val="lowerRoman"/>
+      <w:lvlText w:val="%9."/>
+      <w:lvlJc w:val="right"/>
+      <w:pPr>
+        <w:ind w:left="6480" w:hanging="180"/>
+      </w:pPr>
+    </w:lvl>
+  </w:abstractNum>
+  <w:num w:numId="1">
+    <w:abstractNumId w:val="0"/>
+  </w:num>
+</w:numbering>
+</file>
+
 <file path=word/styles.xml><?xml version="1.0" encoding="utf-8"?>
-<w:styles xmlns:mc="http://schemas.openxmlformats.org/markup-compatibility/2006" xmlns:r="http://schemas.openxmlformats.org/officeDocument/2006/relationships" xmlns:w="http://schemas.openxmlformats.org/wordprocessingml/2006/main" xmlns:w14="http://schemas.microsoft.com/office/word/2010/wordml" xmlns:w15="http://schemas.microsoft.com/office/word/2012/wordml" xmlns:w16se="http://schemas.microsoft.com/office/word/2015/wordml/symex" mc:Ignorable="w14 w15 w16se">
+<w:styles xmlns:mc="http://schemas.openxmlformats.org/markup-compatibility/2006" xmlns:r="http://schemas.openxmlformats.org/officeDocument/2006/relationships" xmlns:w="http://schemas.openxmlformats.org/wordprocessingml/2006/main" xmlns:w14="http://schemas.microsoft.com/office/word/2010/wordml" xmlns:w15="http://schemas.microsoft.com/office/word/2012/wordml" xmlns:w16cid="http://schemas.microsoft.com/office/word/2016/wordml/cid" xmlns:w16se="http://schemas.microsoft.com/office/word/2015/wordml/symex" mc:Ignorable="w14 w15 w16se w16cid">
   <w:docDefaults>
     <w:rPrDefault>
       <w:rPr>
@@ -274,7 +905,7 @@
       </w:pPr>
     </w:pPrDefault>
   </w:docDefaults>
-  <w:latentStyles w:defLockedState="0" w:defUIPriority="99" w:defSemiHidden="0" w:defUnhideWhenUsed="0" w:defQFormat="0" w:count="371">
+  <w:latentStyles w:defLockedState="0" w:defUIPriority="99" w:defSemiHidden="0" w:defUnhideWhenUsed="0" w:defQFormat="0" w:count="375">
     <w:lsdException w:name="Normal" w:uiPriority="0" w:qFormat="1"/>
     <w:lsdException w:name="heading 1" w:uiPriority="9" w:qFormat="1"/>
     <w:lsdException w:name="heading 2" w:semiHidden="1" w:uiPriority="9" w:unhideWhenUsed="1" w:qFormat="1"/>
@@ -646,6 +1277,10 @@
     <w:lsdException w:name="List Table 5 Dark Accent 6" w:uiPriority="50"/>
     <w:lsdException w:name="List Table 6 Colorful Accent 6" w:uiPriority="51"/>
     <w:lsdException w:name="List Table 7 Colorful Accent 6" w:uiPriority="52"/>
+    <w:lsdException w:name="Mention" w:semiHidden="1" w:unhideWhenUsed="1"/>
+    <w:lsdException w:name="Smart Hyperlink" w:semiHidden="1" w:unhideWhenUsed="1"/>
+    <w:lsdException w:name="Hashtag" w:semiHidden="1" w:unhideWhenUsed="1"/>
+    <w:lsdException w:name="Unresolved Mention" w:semiHidden="1" w:unhideWhenUsed="1"/>
   </w:latentStyles>
   <w:style w:type="paragraph" w:default="1" w:styleId="Normal">
     <w:name w:val="Normal"/>
@@ -677,6 +1312,17 @@
     <w:uiPriority w:val="99"/>
     <w:semiHidden/>
     <w:unhideWhenUsed/>
+  </w:style>
+  <w:style w:type="paragraph" w:styleId="ListParagraph">
+    <w:name w:val="List Paragraph"/>
+    <w:basedOn w:val="Normal"/>
+    <w:uiPriority w:val="34"/>
+    <w:qFormat/>
+    <w:rsid w:val="007305CD"/>
+    <w:pPr>
+      <w:ind w:left="720"/>
+      <w:contextualSpacing/>
+    </w:pPr>
   </w:style>
 </w:styles>
 </file>

</xml_diff>

<commit_message>
starting to ad desc for each graph. re-touching up some old graphs and etc.
</commit_message>
<xml_diff>
--- a/doc.docx
+++ b/doc.docx
@@ -1,6 +1,6 @@
 
 <file path=word/document.xml><?xml version="1.0" encoding="utf-8"?>
-<w:document xmlns:wpc="http://schemas.microsoft.com/office/word/2010/wordprocessingCanvas" xmlns:cx="http://schemas.microsoft.com/office/drawing/2014/chartex" xmlns:cx1="http://schemas.microsoft.com/office/drawing/2015/9/8/chartex" xmlns:mc="http://schemas.openxmlformats.org/markup-compatibility/2006" xmlns:o="urn:schemas-microsoft-com:office:office" xmlns:r="http://schemas.openxmlformats.org/officeDocument/2006/relationships" xmlns:m="http://schemas.openxmlformats.org/officeDocument/2006/math" xmlns:v="urn:schemas-microsoft-com:vml" xmlns:wp14="http://schemas.microsoft.com/office/word/2010/wordprocessingDrawing" xmlns:wp="http://schemas.openxmlformats.org/drawingml/2006/wordprocessingDrawing" xmlns:w10="urn:schemas-microsoft-com:office:word" xmlns:w="http://schemas.openxmlformats.org/wordprocessingml/2006/main" xmlns:w14="http://schemas.microsoft.com/office/word/2010/wordml" xmlns:w15="http://schemas.microsoft.com/office/word/2012/wordml" xmlns:w16se="http://schemas.microsoft.com/office/word/2015/wordml/symex" xmlns:wpg="http://schemas.microsoft.com/office/word/2010/wordprocessingGroup" xmlns:wpi="http://schemas.microsoft.com/office/word/2010/wordprocessingInk" xmlns:wne="http://schemas.microsoft.com/office/word/2006/wordml" xmlns:wps="http://schemas.microsoft.com/office/word/2010/wordprocessingShape" mc:Ignorable="w14 w15 w16se wp14">
+<w:document xmlns:wpc="http://schemas.microsoft.com/office/word/2010/wordprocessingCanvas" xmlns:cx="http://schemas.microsoft.com/office/drawing/2014/chartex" xmlns:cx1="http://schemas.microsoft.com/office/drawing/2015/9/8/chartex" xmlns:cx2="http://schemas.microsoft.com/office/drawing/2015/10/21/chartex" xmlns:cx3="http://schemas.microsoft.com/office/drawing/2016/5/9/chartex" xmlns:cx4="http://schemas.microsoft.com/office/drawing/2016/5/10/chartex" xmlns:cx5="http://schemas.microsoft.com/office/drawing/2016/5/11/chartex" xmlns:cx6="http://schemas.microsoft.com/office/drawing/2016/5/12/chartex" xmlns:cx7="http://schemas.microsoft.com/office/drawing/2016/5/13/chartex" xmlns:cx8="http://schemas.microsoft.com/office/drawing/2016/5/14/chartex" xmlns:mc="http://schemas.openxmlformats.org/markup-compatibility/2006" xmlns:aink="http://schemas.microsoft.com/office/drawing/2016/ink" xmlns:am3d="http://schemas.microsoft.com/office/drawing/2017/model3d" xmlns:o="urn:schemas-microsoft-com:office:office" xmlns:r="http://schemas.openxmlformats.org/officeDocument/2006/relationships" xmlns:m="http://schemas.openxmlformats.org/officeDocument/2006/math" xmlns:v="urn:schemas-microsoft-com:vml" xmlns:wp14="http://schemas.microsoft.com/office/word/2010/wordprocessingDrawing" xmlns:wp="http://schemas.openxmlformats.org/drawingml/2006/wordprocessingDrawing" xmlns:w10="urn:schemas-microsoft-com:office:word" xmlns:w="http://schemas.openxmlformats.org/wordprocessingml/2006/main" xmlns:w14="http://schemas.microsoft.com/office/word/2010/wordml" xmlns:w15="http://schemas.microsoft.com/office/word/2012/wordml" xmlns:w16cid="http://schemas.microsoft.com/office/word/2016/wordml/cid" xmlns:w16se="http://schemas.microsoft.com/office/word/2015/wordml/symex" xmlns:wpg="http://schemas.microsoft.com/office/word/2010/wordprocessingGroup" xmlns:wpi="http://schemas.microsoft.com/office/word/2010/wordprocessingInk" xmlns:wne="http://schemas.microsoft.com/office/word/2006/wordml" xmlns:wps="http://schemas.microsoft.com/office/word/2010/wordprocessingShape" mc:Ignorable="w14 w15 w16se w16cid wp14">
   <w:body>
     <w:p>
       <w:pPr>
@@ -9,31 +9,148 @@
           <w:ilvl w:val="0"/>
           <w:numId w:val="1"/>
         </w:numPr>
-      </w:pPr>
-      <w:r>
-        <w:rPr>
-          <w:b/>
-        </w:rPr>
-        <w:t>Bar:</w:t>
-      </w:r>
-    </w:p>
-    <w:p>
-      <w:pPr>
-        <w:pStyle w:val="ListParagraph"/>
-      </w:pPr>
-      <w:r>
+        <w:rPr>
+          <w:rFonts w:cstheme="minorHAnsi"/>
+        </w:rPr>
+      </w:pPr>
+      <w:r>
+        <w:rPr>
+          <w:rFonts w:cstheme="minorHAnsi"/>
+          <w:b/>
+        </w:rPr>
+        <w:t>Bar</w:t>
+      </w:r>
+      <w:r>
+        <w:rPr>
+          <w:rFonts w:cstheme="minorHAnsi"/>
+          <w:b/>
+        </w:rPr>
+        <w:t xml:space="preserve"> Chart</w:t>
+      </w:r>
+    </w:p>
+    <w:p>
+      <w:pPr>
+        <w:pStyle w:val="ListParagraph"/>
+        <w:rPr>
+          <w:rFonts w:cstheme="minorHAnsi"/>
+        </w:rPr>
+      </w:pPr>
+      <w:r>
+        <w:rPr>
+          <w:rFonts w:cstheme="minorHAnsi"/>
+        </w:rPr>
         <w:t>Mark: line</w:t>
       </w:r>
     </w:p>
     <w:p>
       <w:pPr>
         <w:pStyle w:val="ListParagraph"/>
-      </w:pPr>
-      <w:r>
+        <w:rPr>
+          <w:rFonts w:cstheme="minorHAnsi"/>
+        </w:rPr>
+      </w:pPr>
+      <w:r>
+        <w:rPr>
+          <w:rFonts w:cstheme="minorHAnsi"/>
+        </w:rPr>
         <w:t>Channel: vertical length</w:t>
       </w:r>
     </w:p>
-    <w:p/>
+    <w:p>
+      <w:pPr>
+        <w:spacing w:after="0" w:line="240" w:lineRule="auto"/>
+        <w:rPr>
+          <w:rFonts w:eastAsia="Times New Roman" w:cstheme="minorHAnsi"/>
+        </w:rPr>
+      </w:pPr>
+      <w:r>
+        <w:rPr>
+          <w:rFonts w:eastAsia="Times New Roman" w:cstheme="minorHAnsi"/>
+          <w:color w:val="000000"/>
+        </w:rPr>
+        <w:t>Bar charts compares categorical</w:t>
+      </w:r>
+      <w:r>
+        <w:rPr>
+          <w:rFonts w:eastAsia="Times New Roman" w:cstheme="minorHAnsi"/>
+          <w:color w:val="000000"/>
+        </w:rPr>
+        <w:t xml:space="preserve"> data</w:t>
+      </w:r>
+      <w:r>
+        <w:rPr>
+          <w:rFonts w:eastAsia="Times New Roman" w:cstheme="minorHAnsi"/>
+          <w:color w:val="000000"/>
+        </w:rPr>
+        <w:t xml:space="preserve">. </w:t>
+      </w:r>
+      <w:r>
+        <w:rPr>
+          <w:rFonts w:eastAsia="Times New Roman" w:cstheme="minorHAnsi"/>
+          <w:color w:val="000000"/>
+        </w:rPr>
+        <w:t xml:space="preserve">One axis may show the numerical comparisons while the other axis shows the categories being compared. </w:t>
+      </w:r>
+      <w:r>
+        <w:rPr>
+          <w:rFonts w:eastAsia="Times New Roman" w:cstheme="minorHAnsi"/>
+          <w:color w:val="000000"/>
+        </w:rPr>
+        <w:t xml:space="preserve">The bars can be presented vertically or horizontally on </w:t>
+      </w:r>
+      <w:r>
+        <w:rPr>
+          <w:rFonts w:eastAsia="Times New Roman" w:cstheme="minorHAnsi"/>
+          <w:color w:val="000000"/>
+        </w:rPr>
+        <w:t>the graph. A weakness, of bar charts, is labeling when there are an enormous number of bars to display.</w:t>
+      </w:r>
+    </w:p>
+    <w:p>
+      <w:pPr>
+        <w:spacing w:after="0" w:line="240" w:lineRule="auto"/>
+        <w:rPr>
+          <w:rFonts w:eastAsia="Times New Roman" w:cstheme="minorHAnsi"/>
+        </w:rPr>
+      </w:pPr>
+    </w:p>
+    <w:p>
+      <w:pPr>
+        <w:spacing w:after="0" w:line="240" w:lineRule="auto"/>
+        <w:rPr>
+          <w:rFonts w:eastAsia="Times New Roman" w:cstheme="minorHAnsi"/>
+        </w:rPr>
+      </w:pPr>
+    </w:p>
+    <w:p>
+      <w:pPr>
+        <w:spacing w:after="0" w:line="240" w:lineRule="auto"/>
+        <w:rPr>
+          <w:rFonts w:eastAsia="Times New Roman" w:cstheme="minorHAnsi"/>
+        </w:rPr>
+      </w:pPr>
+      <w:r>
+        <w:rPr>
+          <w:rFonts w:eastAsia="Times New Roman" w:cstheme="minorHAnsi"/>
+          <w:color w:val="000000"/>
+        </w:rPr>
+        <w:t>Pages Used:</w:t>
+      </w:r>
+      <w:r>
+        <w:rPr>
+          <w:rFonts w:eastAsia="Times New Roman" w:cstheme="minorHAnsi"/>
+          <w:color w:val="000000"/>
+        </w:rPr>
+        <w:t xml:space="preserve"> https://datavizcatalogue.com/methods/bar_chart.html</w:t>
+      </w:r>
+    </w:p>
+    <w:p>
+      <w:pPr>
+        <w:rPr>
+          <w:rFonts w:cstheme="minorHAnsi"/>
+        </w:rPr>
+      </w:pPr>
+    </w:p>
     <w:p>
       <w:pPr>
         <w:pStyle w:val="ListParagraph"/>
@@ -41,43 +158,194 @@
           <w:ilvl w:val="0"/>
           <w:numId w:val="1"/>
         </w:numPr>
-      </w:pPr>
-      <w:r>
-        <w:rPr>
+        <w:rPr>
+          <w:rFonts w:cstheme="minorHAnsi"/>
+        </w:rPr>
+      </w:pPr>
+      <w:r>
+        <w:rPr>
+          <w:rFonts w:cstheme="minorHAnsi"/>
           <w:b/>
         </w:rPr>
         <w:t>Stacked</w:t>
       </w:r>
       <w:r>
         <w:rPr>
+          <w:rFonts w:cstheme="minorHAnsi"/>
           <w:b/>
         </w:rPr>
         <w:t xml:space="preserve"> B</w:t>
       </w:r>
       <w:r>
         <w:rPr>
-          <w:b/>
-        </w:rPr>
-        <w:t>ar:</w:t>
-      </w:r>
-    </w:p>
-    <w:p>
-      <w:pPr>
-        <w:pStyle w:val="ListParagraph"/>
-      </w:pPr>
-      <w:r>
+          <w:rFonts w:cstheme="minorHAnsi"/>
+          <w:b/>
+        </w:rPr>
+        <w:t>ar</w:t>
+      </w:r>
+      <w:r>
+        <w:rPr>
+          <w:rFonts w:cstheme="minorHAnsi"/>
+          <w:b/>
+        </w:rPr>
+        <w:t xml:space="preserve"> Graph</w:t>
+      </w:r>
+    </w:p>
+    <w:p>
+      <w:pPr>
+        <w:pStyle w:val="ListParagraph"/>
+        <w:rPr>
+          <w:rFonts w:cstheme="minorHAnsi"/>
+        </w:rPr>
+      </w:pPr>
+      <w:r>
+        <w:rPr>
+          <w:rFonts w:cstheme="minorHAnsi"/>
+        </w:rPr>
         <w:t>Mark: line</w:t>
       </w:r>
     </w:p>
     <w:p>
       <w:pPr>
         <w:pStyle w:val="ListParagraph"/>
-      </w:pPr>
-      <w:r>
+        <w:rPr>
+          <w:rFonts w:cstheme="minorHAnsi"/>
+        </w:rPr>
+      </w:pPr>
+      <w:r>
+        <w:rPr>
+          <w:rFonts w:cstheme="minorHAnsi"/>
+        </w:rPr>
         <w:t>Channel: vertical length</w:t>
       </w:r>
     </w:p>
-    <w:p/>
+    <w:p>
+      <w:pPr>
+        <w:rPr>
+          <w:rFonts w:cstheme="minorHAnsi"/>
+        </w:rPr>
+      </w:pPr>
+      <w:r>
+        <w:rPr>
+          <w:rFonts w:cstheme="minorHAnsi"/>
+        </w:rPr>
+        <w:t xml:space="preserve">Stack </w:t>
+      </w:r>
+      <w:r>
+        <w:rPr>
+          <w:rFonts w:cstheme="minorHAnsi"/>
+        </w:rPr>
+        <w:t>B</w:t>
+      </w:r>
+      <w:r>
+        <w:rPr>
+          <w:rFonts w:cstheme="minorHAnsi"/>
+        </w:rPr>
+        <w:t xml:space="preserve">ar charts show multiple datasets on top of each other. In this way, the graph shows how the larger category gets segmented into smaller categorical pieces. The graph, also, shows the relationship of each segment on the total amount. </w:t>
+      </w:r>
+      <w:r>
+        <w:rPr>
+          <w:rFonts w:cstheme="minorHAnsi"/>
+        </w:rPr>
+        <w:t xml:space="preserve">Too many segments may make it harder for the viewer to compare each segment and the graph </w:t>
+      </w:r>
+      <w:r>
+        <w:rPr>
+          <w:rFonts w:cstheme="minorHAnsi"/>
+        </w:rPr>
+        <w:t xml:space="preserve">becomes </w:t>
+      </w:r>
+      <w:r>
+        <w:rPr>
+          <w:rFonts w:cstheme="minorHAnsi"/>
+        </w:rPr>
+        <w:t>harder to read</w:t>
+      </w:r>
+      <w:r>
+        <w:rPr>
+          <w:rFonts w:cstheme="minorHAnsi"/>
+        </w:rPr>
+        <w:t>.</w:t>
+      </w:r>
+    </w:p>
+    <w:p>
+      <w:pPr>
+        <w:rPr>
+          <w:rFonts w:cstheme="minorHAnsi"/>
+        </w:rPr>
+      </w:pPr>
+      <w:r>
+        <w:rPr>
+          <w:rFonts w:cstheme="minorHAnsi"/>
+        </w:rPr>
+        <w:t xml:space="preserve">There are </w:t>
+      </w:r>
+      <w:r>
+        <w:rPr>
+          <w:rFonts w:cstheme="minorHAnsi"/>
+        </w:rPr>
+        <w:t>two</w:t>
+      </w:r>
+      <w:r>
+        <w:rPr>
+          <w:rFonts w:cstheme="minorHAnsi"/>
+        </w:rPr>
+        <w:t xml:space="preserve"> types of stacked bar charts:</w:t>
+      </w:r>
+    </w:p>
+    <w:p>
+      <w:pPr>
+        <w:rPr>
+          <w:rFonts w:cstheme="minorHAnsi"/>
+        </w:rPr>
+      </w:pPr>
+      <w:r>
+        <w:rPr>
+          <w:rFonts w:cstheme="minorHAnsi"/>
+        </w:rPr>
+        <w:t>Simple Stacked Bar Chart: the total value is the sum of its smaller segments.</w:t>
+      </w:r>
+    </w:p>
+    <w:p>
+      <w:pPr>
+        <w:rPr>
+          <w:rFonts w:cstheme="minorHAnsi"/>
+        </w:rPr>
+      </w:pPr>
+      <w:r>
+        <w:rPr>
+          <w:rFonts w:cstheme="minorHAnsi"/>
+        </w:rPr>
+        <w:t>100% Stack Bar Chart: segments are plotted by a percentage of the total amount.</w:t>
+      </w:r>
+    </w:p>
+    <w:p>
+      <w:pPr>
+        <w:rPr>
+          <w:rFonts w:cstheme="minorHAnsi"/>
+        </w:rPr>
+      </w:pPr>
+    </w:p>
+    <w:p>
+      <w:pPr>
+        <w:rPr>
+          <w:rFonts w:cstheme="minorHAnsi"/>
+        </w:rPr>
+      </w:pPr>
+      <w:r>
+        <w:rPr>
+          <w:rFonts w:cstheme="minorHAnsi"/>
+        </w:rPr>
+        <w:t>Pages Used: https://datavizcatalogue.com/methods/stacked_bar_graph.html</w:t>
+      </w:r>
+    </w:p>
+    <w:p>
+      <w:pPr>
+        <w:rPr>
+          <w:rFonts w:cstheme="minorHAnsi"/>
+        </w:rPr>
+      </w:pPr>
+    </w:p>
     <w:p>
       <w:pPr>
         <w:pStyle w:val="ListParagraph"/>
@@ -85,31 +353,110 @@
           <w:ilvl w:val="0"/>
           <w:numId w:val="1"/>
         </w:numPr>
-      </w:pPr>
-      <w:r>
-        <w:rPr>
-          <w:b/>
-        </w:rPr>
-        <w:t>Scatterplot:</w:t>
-      </w:r>
-    </w:p>
-    <w:p>
-      <w:pPr>
-        <w:pStyle w:val="ListParagraph"/>
-      </w:pPr>
-      <w:r>
+        <w:rPr>
+          <w:rFonts w:cstheme="minorHAnsi"/>
+        </w:rPr>
+      </w:pPr>
+      <w:r>
+        <w:rPr>
+          <w:rFonts w:cstheme="minorHAnsi"/>
+          <w:b/>
+        </w:rPr>
+        <w:t>Scatterplot</w:t>
+      </w:r>
+    </w:p>
+    <w:p>
+      <w:pPr>
+        <w:pStyle w:val="ListParagraph"/>
+        <w:rPr>
+          <w:rFonts w:cstheme="minorHAnsi"/>
+        </w:rPr>
+      </w:pPr>
+      <w:r>
+        <w:rPr>
+          <w:rFonts w:cstheme="minorHAnsi"/>
+        </w:rPr>
         <w:t>Mark: point</w:t>
       </w:r>
     </w:p>
     <w:p>
       <w:pPr>
         <w:pStyle w:val="ListParagraph"/>
-      </w:pPr>
-      <w:r>
+        <w:rPr>
+          <w:rFonts w:cstheme="minorHAnsi"/>
+        </w:rPr>
+      </w:pPr>
+      <w:r>
+        <w:rPr>
+          <w:rFonts w:cstheme="minorHAnsi"/>
+        </w:rPr>
         <w:t>Channels: position</w:t>
       </w:r>
     </w:p>
-    <w:p/>
+    <w:p>
+      <w:pPr>
+        <w:rPr>
+          <w:rFonts w:cstheme="minorHAnsi"/>
+        </w:rPr>
+      </w:pPr>
+      <w:r>
+        <w:rPr>
+          <w:rFonts w:cstheme="minorHAnsi"/>
+        </w:rPr>
+        <w:t xml:space="preserve">Scatterplots uses Cartesian </w:t>
+      </w:r>
+      <w:r>
+        <w:rPr>
+          <w:rFonts w:cstheme="minorHAnsi"/>
+        </w:rPr>
+        <w:t>c</w:t>
+      </w:r>
+      <w:r>
+        <w:rPr>
+          <w:rFonts w:cstheme="minorHAnsi"/>
+        </w:rPr>
+        <w:t>oordinates to plot a set of points. Points are positioned on the graph based on two of its variables.  One of the variables determine the point’s position on the x-axis while the other variable determines the point’s y-axis position.</w:t>
+      </w:r>
+      <w:r>
+        <w:rPr>
+          <w:rFonts w:cstheme="minorHAnsi"/>
+        </w:rPr>
+        <w:t xml:space="preserve"> Through pattern interpretation, there are many types of correlations that develop through the scatterplot. Some examples of correlation types are positive, negative, exponential, and null. The strength of these correlations is determined by how close the points are together on the graph. Points not close to these general cluster of points are called outliers. One thing to note about scatterplots is that correlation is not always causation.</w:t>
+      </w:r>
+    </w:p>
+    <w:p>
+      <w:pPr>
+        <w:rPr>
+          <w:rFonts w:cstheme="minorHAnsi"/>
+        </w:rPr>
+      </w:pPr>
+    </w:p>
+    <w:p>
+      <w:pPr>
+        <w:rPr>
+          <w:rFonts w:cstheme="minorHAnsi"/>
+        </w:rPr>
+      </w:pPr>
+      <w:r>
+        <w:rPr>
+          <w:rFonts w:cstheme="minorHAnsi"/>
+        </w:rPr>
+        <w:t xml:space="preserve">Pages Used: </w:t>
+      </w:r>
+      <w:r>
+        <w:rPr>
+          <w:rFonts w:cstheme="minorHAnsi"/>
+        </w:rPr>
+        <w:t>https://datavizcatalogue.com/methods/scatterplot.html</w:t>
+      </w:r>
+    </w:p>
+    <w:p>
+      <w:pPr>
+        <w:rPr>
+          <w:rFonts w:cstheme="minorHAnsi"/>
+        </w:rPr>
+      </w:pPr>
+    </w:p>
     <w:p>
       <w:pPr>
         <w:pStyle w:val="ListParagraph"/>
@@ -117,34 +464,136 @@
           <w:ilvl w:val="0"/>
           <w:numId w:val="1"/>
         </w:numPr>
-      </w:pPr>
-      <w:r>
-        <w:rPr>
-          <w:b/>
-        </w:rPr>
-        <w:t>Donut:</w:t>
-      </w:r>
-    </w:p>
-    <w:p>
-      <w:pPr>
-        <w:pStyle w:val="ListParagraph"/>
-      </w:pPr>
-      <w:r>
+        <w:rPr>
+          <w:rFonts w:cstheme="minorHAnsi"/>
+        </w:rPr>
+      </w:pPr>
+      <w:r>
+        <w:rPr>
+          <w:rFonts w:cstheme="minorHAnsi"/>
+          <w:b/>
+        </w:rPr>
+        <w:t>Donut</w:t>
+      </w:r>
+      <w:r>
+        <w:rPr>
+          <w:rFonts w:cstheme="minorHAnsi"/>
+          <w:b/>
+        </w:rPr>
+        <w:t xml:space="preserve"> Chart</w:t>
+      </w:r>
+    </w:p>
+    <w:p>
+      <w:pPr>
+        <w:pStyle w:val="ListParagraph"/>
+        <w:rPr>
+          <w:rFonts w:cstheme="minorHAnsi"/>
+        </w:rPr>
+      </w:pPr>
+      <w:r>
+        <w:rPr>
+          <w:rFonts w:cstheme="minorHAnsi"/>
+        </w:rPr>
         <w:t>Mark: line</w:t>
       </w:r>
     </w:p>
     <w:p>
       <w:pPr>
         <w:pStyle w:val="ListParagraph"/>
-      </w:pPr>
-      <w:r>
+        <w:rPr>
+          <w:rFonts w:cstheme="minorHAnsi"/>
+        </w:rPr>
+      </w:pPr>
+      <w:r>
+        <w:rPr>
+          <w:rFonts w:cstheme="minorHAnsi"/>
+        </w:rPr>
         <w:t xml:space="preserve">Channels: </w:t>
       </w:r>
       <w:r>
+        <w:rPr>
+          <w:rFonts w:cstheme="minorHAnsi"/>
+        </w:rPr>
         <w:t>angle</w:t>
       </w:r>
     </w:p>
-    <w:p/>
+    <w:p>
+      <w:pPr>
+        <w:rPr>
+          <w:rFonts w:cstheme="minorHAnsi"/>
+        </w:rPr>
+      </w:pPr>
+      <w:r>
+        <w:rPr>
+          <w:rFonts w:cstheme="minorHAnsi"/>
+        </w:rPr>
+        <w:t xml:space="preserve">Donuts are essentially pie charts with its center missing. What’s left is the </w:t>
+      </w:r>
+      <w:r>
+        <w:rPr>
+          <w:rFonts w:cstheme="minorHAnsi"/>
+        </w:rPr>
+        <w:t xml:space="preserve">edge which in turn helps the viewer see the length of each slice. The length of each slice, also, makes it easier for the viewer to compare the slices from one to </w:t>
+      </w:r>
+      <w:r>
+        <w:rPr>
+          <w:rFonts w:cstheme="minorHAnsi"/>
+        </w:rPr>
+        <w:lastRenderedPageBreak/>
+        <w:t xml:space="preserve">another. Donuts charts are space efficient and allows the creator to use the center </w:t>
+      </w:r>
+      <w:r>
+        <w:rPr>
+          <w:rFonts w:cstheme="minorHAnsi"/>
+        </w:rPr>
+        <w:t xml:space="preserve">as additional space for </w:t>
+      </w:r>
+      <w:r>
+        <w:rPr>
+          <w:rFonts w:cstheme="minorHAnsi"/>
+        </w:rPr>
+        <w:t xml:space="preserve">information </w:t>
+      </w:r>
+      <w:r>
+        <w:rPr>
+          <w:rFonts w:cstheme="minorHAnsi"/>
+        </w:rPr>
+        <w:t>to display.</w:t>
+      </w:r>
+    </w:p>
+    <w:p>
+      <w:pPr>
+        <w:rPr>
+          <w:rFonts w:cstheme="minorHAnsi"/>
+        </w:rPr>
+      </w:pPr>
+    </w:p>
+    <w:p>
+      <w:pPr>
+        <w:rPr>
+          <w:rFonts w:cstheme="minorHAnsi"/>
+        </w:rPr>
+      </w:pPr>
+      <w:r>
+        <w:rPr>
+          <w:rFonts w:cstheme="minorHAnsi"/>
+        </w:rPr>
+        <w:t xml:space="preserve">Pages Used: </w:t>
+      </w:r>
+      <w:r>
+        <w:rPr>
+          <w:rFonts w:cstheme="minorHAnsi"/>
+        </w:rPr>
+        <w:t>https://datavizcatalogue.com/methods/donut_chart.html</w:t>
+      </w:r>
+    </w:p>
+    <w:p>
+      <w:pPr>
+        <w:rPr>
+          <w:rFonts w:cstheme="minorHAnsi"/>
+        </w:rPr>
+      </w:pPr>
+    </w:p>
     <w:p>
       <w:pPr>
         <w:pStyle w:val="ListParagraph"/>
@@ -152,39 +601,137 @@
           <w:ilvl w:val="0"/>
           <w:numId w:val="1"/>
         </w:numPr>
-      </w:pPr>
-      <w:r>
-        <w:rPr>
-          <w:b/>
-        </w:rPr>
-        <w:t>Pie:</w:t>
-      </w:r>
-    </w:p>
-    <w:p>
-      <w:pPr>
-        <w:pStyle w:val="ListParagraph"/>
-      </w:pPr>
-      <w:r>
+        <w:rPr>
+          <w:rFonts w:cstheme="minorHAnsi"/>
+        </w:rPr>
+      </w:pPr>
+      <w:r>
+        <w:rPr>
+          <w:rFonts w:cstheme="minorHAnsi"/>
+          <w:b/>
+        </w:rPr>
+        <w:t>Pie</w:t>
+      </w:r>
+      <w:r>
+        <w:rPr>
+          <w:rFonts w:cstheme="minorHAnsi"/>
+          <w:b/>
+        </w:rPr>
+        <w:t xml:space="preserve"> Chart</w:t>
+      </w:r>
+    </w:p>
+    <w:p>
+      <w:pPr>
+        <w:pStyle w:val="ListParagraph"/>
+        <w:rPr>
+          <w:rFonts w:cstheme="minorHAnsi"/>
+        </w:rPr>
+      </w:pPr>
+      <w:r>
+        <w:rPr>
+          <w:rFonts w:cstheme="minorHAnsi"/>
+        </w:rPr>
         <w:t>Mark: area</w:t>
       </w:r>
     </w:p>
     <w:p>
       <w:pPr>
         <w:pStyle w:val="ListParagraph"/>
-      </w:pPr>
-      <w:r>
+        <w:rPr>
+          <w:rFonts w:cstheme="minorHAnsi"/>
+        </w:rPr>
+      </w:pPr>
+      <w:r>
+        <w:rPr>
+          <w:rFonts w:cstheme="minorHAnsi"/>
+        </w:rPr>
         <w:t xml:space="preserve">Channels: </w:t>
       </w:r>
       <w:r>
         <w:rPr>
-          <w:rFonts w:ascii="Calibri" w:hAnsi="Calibri" w:cs="Calibri"/>
+          <w:rFonts w:cstheme="minorHAnsi"/>
           <w:color w:val="000000"/>
           <w:shd w:val="clear" w:color="auto" w:fill="FFFFFF"/>
         </w:rPr>
         <w:t>angle </w:t>
       </w:r>
     </w:p>
-    <w:p/>
+    <w:p>
+      <w:pPr>
+        <w:rPr>
+          <w:rFonts w:cstheme="minorHAnsi"/>
+        </w:rPr>
+      </w:pPr>
+      <w:r>
+        <w:rPr>
+          <w:rFonts w:cstheme="minorHAnsi"/>
+        </w:rPr>
+        <w:t xml:space="preserve">Pie charts makes it easy for viewers to give a quick glance and get the gist of how the data is distributed as a portion of the pie. Pie charts are segmented into slices. Each </w:t>
+      </w:r>
+      <w:r>
+        <w:rPr>
+          <w:rFonts w:cstheme="minorHAnsi"/>
+        </w:rPr>
+        <w:t>arc</w:t>
+      </w:r>
+      <w:r>
+        <w:rPr>
+          <w:rFonts w:cstheme="minorHAnsi"/>
+        </w:rPr>
+        <w:t xml:space="preserve"> slice represents a percentage of the total sum of the data. Each</w:t>
+      </w:r>
+      <w:r>
+        <w:rPr>
+          <w:rFonts w:cstheme="minorHAnsi"/>
+        </w:rPr>
+        <w:t xml:space="preserve"> arc</w:t>
+      </w:r>
+      <w:r>
+        <w:rPr>
+          <w:rFonts w:cstheme="minorHAnsi"/>
+        </w:rPr>
+        <w:t xml:space="preserve"> slice, also, represents a category.</w:t>
+      </w:r>
+      <w:r>
+        <w:rPr>
+          <w:rFonts w:cstheme="minorHAnsi"/>
+        </w:rPr>
+        <w:t xml:space="preserve"> A downside of pie charts is that they take up more space than their alternatives; for example, stacked bar charts and donut chart. Another downside is that the more categories there are to display the smaller each pie slice becomes. With several of pie charts next to each other, it makes it hard for the viewer to make accurate comparisons between each group.</w:t>
+      </w:r>
+    </w:p>
+    <w:p>
+      <w:pPr>
+        <w:rPr>
+          <w:rFonts w:cstheme="minorHAnsi"/>
+        </w:rPr>
+      </w:pPr>
+    </w:p>
+    <w:p>
+      <w:pPr>
+        <w:rPr>
+          <w:rFonts w:cstheme="minorHAnsi"/>
+        </w:rPr>
+      </w:pPr>
+      <w:r>
+        <w:rPr>
+          <w:rFonts w:cstheme="minorHAnsi"/>
+        </w:rPr>
+        <w:t xml:space="preserve">Pages Used: </w:t>
+      </w:r>
+      <w:r>
+        <w:rPr>
+          <w:rFonts w:cstheme="minorHAnsi"/>
+        </w:rPr>
+        <w:t>https://datavizcatalogue.com/methods/pie_chart.html</w:t>
+      </w:r>
+    </w:p>
+    <w:p>
+      <w:pPr>
+        <w:rPr>
+          <w:rFonts w:cstheme="minorHAnsi"/>
+        </w:rPr>
+      </w:pPr>
+    </w:p>
     <w:p>
       <w:pPr>
         <w:pStyle w:val="ListParagraph"/>
@@ -192,31 +739,117 @@
           <w:ilvl w:val="0"/>
           <w:numId w:val="1"/>
         </w:numPr>
-      </w:pPr>
-      <w:r>
-        <w:rPr>
-          <w:b/>
-        </w:rPr>
-        <w:t>Choropleth:</w:t>
-      </w:r>
-    </w:p>
-    <w:p>
-      <w:pPr>
-        <w:pStyle w:val="ListParagraph"/>
-      </w:pPr>
-      <w:r>
+        <w:rPr>
+          <w:rFonts w:cstheme="minorHAnsi"/>
+        </w:rPr>
+      </w:pPr>
+      <w:r>
+        <w:rPr>
+          <w:rFonts w:cstheme="minorHAnsi"/>
+          <w:b/>
+        </w:rPr>
+        <w:t>Choropleth</w:t>
+      </w:r>
+      <w:r>
+        <w:rPr>
+          <w:rFonts w:cstheme="minorHAnsi"/>
+          <w:b/>
+        </w:rPr>
+        <w:t xml:space="preserve"> Map</w:t>
+      </w:r>
+    </w:p>
+    <w:p>
+      <w:pPr>
+        <w:pStyle w:val="ListParagraph"/>
+        <w:rPr>
+          <w:rFonts w:cstheme="minorHAnsi"/>
+        </w:rPr>
+      </w:pPr>
+      <w:r>
+        <w:rPr>
+          <w:rFonts w:cstheme="minorHAnsi"/>
+        </w:rPr>
         <w:t>Mark: area</w:t>
       </w:r>
     </w:p>
     <w:p>
       <w:pPr>
         <w:pStyle w:val="ListParagraph"/>
-      </w:pPr>
-      <w:r>
+        <w:rPr>
+          <w:rFonts w:cstheme="minorHAnsi"/>
+        </w:rPr>
+      </w:pPr>
+      <w:r>
+        <w:rPr>
+          <w:rFonts w:cstheme="minorHAnsi"/>
+        </w:rPr>
         <w:t>Channels: color</w:t>
       </w:r>
     </w:p>
-    <w:p/>
+    <w:p>
+      <w:pPr>
+        <w:rPr>
+          <w:rFonts w:cstheme="minorHAnsi"/>
+        </w:rPr>
+      </w:pPr>
+      <w:r>
+        <w:rPr>
+          <w:rFonts w:cstheme="minorHAnsi"/>
+        </w:rPr>
+        <w:t>Choropleth</w:t>
+      </w:r>
+      <w:r>
+        <w:rPr>
+          <w:rFonts w:cstheme="minorHAnsi"/>
+        </w:rPr>
+        <w:t xml:space="preserve"> maps display geographical </w:t>
+      </w:r>
+      <w:r>
+        <w:rPr>
+          <w:rFonts w:cstheme="minorHAnsi"/>
+        </w:rPr>
+        <w:t xml:space="preserve">areas or regions colored based on a data variable. Usually, the darker the color is the higher that variable is in value for that region. However, the color can be a blending of one color to another to represent the value of the variable. The use of different colors helps the viewer visualize the data for each area and to show variation across several locations. A downside of choropleth maps is that it makes it hard for the viewer to see the actual value of the data. Another downside is that bigger areas on the map seem to have more emphasis than smaller ones to the viewer. When using </w:t>
+      </w:r>
+      <w:r>
+        <w:rPr>
+          <w:rFonts w:cstheme="minorHAnsi"/>
+        </w:rPr>
+        <w:t>data for choropleth maps, instead of using raw data values, use normalized values.</w:t>
+      </w:r>
+    </w:p>
+    <w:p>
+      <w:pPr>
+        <w:rPr>
+          <w:rFonts w:cstheme="minorHAnsi"/>
+        </w:rPr>
+      </w:pPr>
+    </w:p>
+    <w:p>
+      <w:pPr>
+        <w:rPr>
+          <w:rFonts w:cstheme="minorHAnsi"/>
+        </w:rPr>
+      </w:pPr>
+      <w:r>
+        <w:rPr>
+          <w:rFonts w:cstheme="minorHAnsi"/>
+        </w:rPr>
+        <w:t xml:space="preserve">Pages Used: </w:t>
+      </w:r>
+      <w:r>
+        <w:rPr>
+          <w:rFonts w:cstheme="minorHAnsi"/>
+        </w:rPr>
+        <w:t>https://datavizcatalogue.com/methods/choropleth.html</w:t>
+      </w:r>
+    </w:p>
+    <w:p>
+      <w:pPr>
+        <w:rPr>
+          <w:rFonts w:cstheme="minorHAnsi"/>
+        </w:rPr>
+      </w:pPr>
+    </w:p>
     <w:p>
       <w:pPr>
         <w:pStyle w:val="ListParagraph"/>
@@ -225,33 +858,222 @@
           <w:numId w:val="1"/>
         </w:numPr>
         <w:rPr>
-          <w:b/>
-        </w:rPr>
-      </w:pPr>
-      <w:r>
-        <w:rPr>
-          <w:b/>
-        </w:rPr>
-        <w:t>Map:</w:t>
-      </w:r>
-    </w:p>
-    <w:p>
-      <w:pPr>
-        <w:pStyle w:val="ListParagraph"/>
-      </w:pPr>
-      <w:r>
+          <w:rFonts w:cstheme="minorHAnsi"/>
+          <w:b/>
+        </w:rPr>
+      </w:pPr>
+      <w:r>
+        <w:rPr>
+          <w:rFonts w:cstheme="minorHAnsi"/>
+          <w:b/>
+        </w:rPr>
+        <w:t xml:space="preserve">Point </w:t>
+      </w:r>
+      <w:r>
+        <w:rPr>
+          <w:rFonts w:cstheme="minorHAnsi"/>
+          <w:b/>
+        </w:rPr>
+        <w:t>Map</w:t>
+      </w:r>
+    </w:p>
+    <w:p>
+      <w:pPr>
+        <w:pStyle w:val="ListParagraph"/>
+        <w:rPr>
+          <w:rFonts w:cstheme="minorHAnsi"/>
+        </w:rPr>
+      </w:pPr>
+      <w:r>
+        <w:rPr>
+          <w:rFonts w:cstheme="minorHAnsi"/>
+        </w:rPr>
         <w:t>Mark: point</w:t>
       </w:r>
     </w:p>
     <w:p>
       <w:pPr>
         <w:pStyle w:val="ListParagraph"/>
-      </w:pPr>
-      <w:r>
+        <w:rPr>
+          <w:rFonts w:cstheme="minorHAnsi"/>
+        </w:rPr>
+      </w:pPr>
+      <w:r>
+        <w:rPr>
+          <w:rFonts w:cstheme="minorHAnsi"/>
+        </w:rPr>
         <w:t>Channels: position</w:t>
       </w:r>
     </w:p>
-    <w:p/>
+    <w:p>
+      <w:pPr>
+        <w:rPr>
+          <w:rFonts w:cstheme="minorHAnsi"/>
+        </w:rPr>
+      </w:pPr>
+      <w:r>
+        <w:rPr>
+          <w:rFonts w:cstheme="minorHAnsi"/>
+        </w:rPr>
+        <w:t>Point maps display geospatial data on a map. Each point on the map is positioned by its longitude and latitude. Each point</w:t>
+      </w:r>
+      <w:r>
+        <w:rPr>
+          <w:rFonts w:cstheme="minorHAnsi"/>
+        </w:rPr>
+        <w:t>,</w:t>
+      </w:r>
+      <w:r>
+        <w:rPr>
+          <w:rFonts w:cstheme="minorHAnsi"/>
+        </w:rPr>
+        <w:t xml:space="preserve"> also</w:t>
+      </w:r>
+      <w:r>
+        <w:rPr>
+          <w:rFonts w:cstheme="minorHAnsi"/>
+        </w:rPr>
+        <w:t>,</w:t>
+      </w:r>
+      <w:r>
+        <w:rPr>
+          <w:rFonts w:cstheme="minorHAnsi"/>
+        </w:rPr>
+        <w:t xml:space="preserve"> is given a description or label</w:t>
+      </w:r>
+      <w:r>
+        <w:rPr>
+          <w:rFonts w:cstheme="minorHAnsi"/>
+        </w:rPr>
+        <w:t xml:space="preserve"> thus becoming a ‘point of interest’</w:t>
+      </w:r>
+      <w:r>
+        <w:rPr>
+          <w:rFonts w:cstheme="minorHAnsi"/>
+        </w:rPr>
+        <w:t xml:space="preserve">. Point maps are not great </w:t>
+      </w:r>
+      <w:r>
+        <w:rPr>
+          <w:rFonts w:cstheme="minorHAnsi"/>
+        </w:rPr>
+        <w:t xml:space="preserve">for </w:t>
+      </w:r>
+      <w:r>
+        <w:rPr>
+          <w:rFonts w:cstheme="minorHAnsi"/>
+        </w:rPr>
+        <w:t xml:space="preserve">showing exact values. However, they can reveal </w:t>
+      </w:r>
+      <w:r>
+        <w:rPr>
+          <w:rFonts w:cstheme="minorHAnsi"/>
+        </w:rPr>
+        <w:t>spatial</w:t>
+      </w:r>
+      <w:r>
+        <w:rPr>
+          <w:rFonts w:cstheme="minorHAnsi"/>
+        </w:rPr>
+        <w:t xml:space="preserve"> patterns on the map.</w:t>
+      </w:r>
+    </w:p>
+    <w:p>
+      <w:pPr>
+        <w:pStyle w:val="ListParagraph"/>
+        <w:rPr>
+          <w:rFonts w:cstheme="minorHAnsi"/>
+        </w:rPr>
+      </w:pPr>
+    </w:p>
+    <w:p>
+      <w:pPr>
+        <w:rPr>
+          <w:rFonts w:cstheme="minorHAnsi"/>
+        </w:rPr>
+      </w:pPr>
+      <w:r>
+        <w:rPr>
+          <w:rFonts w:cstheme="minorHAnsi"/>
+        </w:rPr>
+        <w:t>There are two types of Point Maps:</w:t>
+      </w:r>
+    </w:p>
+    <w:p>
+      <w:pPr>
+        <w:rPr>
+          <w:rFonts w:cstheme="minorHAnsi"/>
+        </w:rPr>
+      </w:pPr>
+      <w:r>
+        <w:rPr>
+          <w:rFonts w:cstheme="minorHAnsi"/>
+        </w:rPr>
+        <w:t xml:space="preserve">One-to-one: 1 </w:t>
+      </w:r>
+      <w:r>
+        <w:rPr>
+          <w:rFonts w:cstheme="minorHAnsi"/>
+        </w:rPr>
+        <w:t>point = a</w:t>
+      </w:r>
+      <w:r>
+        <w:rPr>
+          <w:rFonts w:cstheme="minorHAnsi"/>
+        </w:rPr>
+        <w:t xml:space="preserve"> single count/object in the area.</w:t>
+      </w:r>
+    </w:p>
+    <w:p>
+      <w:pPr>
+        <w:tabs>
+          <w:tab w:val="center" w:pos="5760"/>
+        </w:tabs>
+        <w:rPr>
+          <w:rFonts w:cstheme="minorHAnsi"/>
+        </w:rPr>
+      </w:pPr>
+      <w:r>
+        <w:rPr>
+          <w:rFonts w:cstheme="minorHAnsi"/>
+        </w:rPr>
+        <w:t>One-to-many: 1 point = several counts/objects in the area.</w:t>
+      </w:r>
+    </w:p>
+    <w:p>
+      <w:pPr>
+        <w:pStyle w:val="ListParagraph"/>
+        <w:tabs>
+          <w:tab w:val="center" w:pos="5760"/>
+        </w:tabs>
+        <w:rPr>
+          <w:rFonts w:cstheme="minorHAnsi"/>
+        </w:rPr>
+      </w:pPr>
+    </w:p>
+    <w:p>
+      <w:pPr>
+        <w:tabs>
+          <w:tab w:val="center" w:pos="5760"/>
+        </w:tabs>
+        <w:rPr>
+          <w:rFonts w:cstheme="minorHAnsi"/>
+        </w:rPr>
+      </w:pPr>
+      <w:r>
+        <w:rPr>
+          <w:rFonts w:cstheme="minorHAnsi"/>
+        </w:rPr>
+        <w:t>Pages Used: https://datavizcatalogue.com/methods/dot_map.html</w:t>
+      </w:r>
+    </w:p>
+    <w:p>
+      <w:pPr>
+        <w:rPr>
+          <w:rFonts w:cstheme="minorHAnsi"/>
+        </w:rPr>
+      </w:pPr>
+    </w:p>
     <w:p>
       <w:pPr>
         <w:pStyle w:val="ListParagraph"/>
@@ -259,36 +1081,135 @@
           <w:ilvl w:val="0"/>
           <w:numId w:val="1"/>
         </w:numPr>
-      </w:pPr>
-      <w:r>
-        <w:rPr>
-          <w:b/>
-        </w:rPr>
-        <w:t>Line:</w:t>
-      </w:r>
-    </w:p>
-    <w:p>
-      <w:pPr>
-        <w:pStyle w:val="ListParagraph"/>
-      </w:pPr>
-      <w:r>
+        <w:rPr>
+          <w:rFonts w:cstheme="minorHAnsi"/>
+        </w:rPr>
+      </w:pPr>
+      <w:r>
+        <w:rPr>
+          <w:rFonts w:cstheme="minorHAnsi"/>
+          <w:b/>
+        </w:rPr>
+        <w:t>Line</w:t>
+      </w:r>
+      <w:r>
+        <w:rPr>
+          <w:rFonts w:cstheme="minorHAnsi"/>
+          <w:b/>
+        </w:rPr>
+        <w:t xml:space="preserve"> Graph</w:t>
+      </w:r>
+    </w:p>
+    <w:p>
+      <w:pPr>
+        <w:pStyle w:val="ListParagraph"/>
+        <w:rPr>
+          <w:rFonts w:cstheme="minorHAnsi"/>
+        </w:rPr>
+      </w:pPr>
+      <w:r>
+        <w:rPr>
+          <w:rFonts w:cstheme="minorHAnsi"/>
+        </w:rPr>
         <w:t>Mark: point, connections</w:t>
       </w:r>
     </w:p>
     <w:p>
       <w:pPr>
         <w:pStyle w:val="ListParagraph"/>
-      </w:pPr>
-      <w:r>
+        <w:rPr>
+          <w:rFonts w:cstheme="minorHAnsi"/>
+        </w:rPr>
+      </w:pPr>
+      <w:r>
+        <w:rPr>
+          <w:rFonts w:cstheme="minorHAnsi"/>
+        </w:rPr>
         <w:t xml:space="preserve">Channels: </w:t>
       </w:r>
       <w:r>
+        <w:rPr>
+          <w:rFonts w:cstheme="minorHAnsi"/>
+        </w:rPr>
         <w:t>positions</w:t>
       </w:r>
     </w:p>
     <w:p>
       <w:pPr>
         <w:rPr>
+          <w:rFonts w:cstheme="minorHAnsi"/>
+        </w:rPr>
+      </w:pPr>
+      <w:r>
+        <w:rPr>
+          <w:rFonts w:cstheme="minorHAnsi"/>
+        </w:rPr>
+        <w:t>Line graphs</w:t>
+      </w:r>
+      <w:r>
+        <w:rPr>
+          <w:rFonts w:cstheme="minorHAnsi"/>
+        </w:rPr>
+        <w:t xml:space="preserve"> display how a </w:t>
+      </w:r>
+      <w:proofErr w:type="gramStart"/>
+      <w:r>
+        <w:rPr>
+          <w:rFonts w:cstheme="minorHAnsi"/>
+        </w:rPr>
+        <w:t>particular data</w:t>
+      </w:r>
+      <w:proofErr w:type="gramEnd"/>
+      <w:r>
+        <w:rPr>
+          <w:rFonts w:cstheme="minorHAnsi"/>
+        </w:rPr>
+        <w:t xml:space="preserve"> changes over time. The graph plots data points </w:t>
+      </w:r>
+      <w:r>
+        <w:rPr>
+          <w:rFonts w:cstheme="minorHAnsi"/>
+        </w:rPr>
+        <w:t xml:space="preserve">in order </w:t>
+      </w:r>
+      <w:r>
+        <w:rPr>
+          <w:rFonts w:cstheme="minorHAnsi"/>
+        </w:rPr>
+        <w:t>on a Cartesian coordinate grid. Then a line is drawn between these points, connecting them and creating one single line on the graph.</w:t>
+      </w:r>
+      <w:r>
+        <w:rPr>
+          <w:rFonts w:cstheme="minorHAnsi"/>
+        </w:rPr>
+        <w:t xml:space="preserve"> Usually the y-axis represents qualitative values while the x-axis represents the change over time.  An upwards slope of the line shows an increase of the value and a downwards slope shows a decrease if the value. The journey of the line has the potential to show the trends of where the values are going.</w:t>
+      </w:r>
+    </w:p>
+    <w:p>
+      <w:pPr>
+        <w:rPr>
+          <w:rFonts w:cstheme="minorHAnsi"/>
+          <w:b/>
+        </w:rPr>
+      </w:pPr>
+    </w:p>
+    <w:p>
+      <w:pPr>
+        <w:rPr>
+          <w:rFonts w:cstheme="minorHAnsi"/>
+        </w:rPr>
+      </w:pPr>
+      <w:r>
+        <w:rPr>
+          <w:rFonts w:cstheme="minorHAnsi"/>
+        </w:rPr>
+        <w:t>Pages Used: https://datavizcatalogue.com/methods/line_graph.html</w:t>
+      </w:r>
+    </w:p>
+    <w:p>
+      <w:pPr>
+        <w:rPr>
+          <w:rFonts w:cstheme="minorHAnsi"/>
           <w:b/>
         </w:rPr>
       </w:pPr>
@@ -301,43 +1222,129 @@
           <w:numId w:val="1"/>
         </w:numPr>
         <w:rPr>
-          <w:b/>
-        </w:rPr>
-      </w:pPr>
-      <w:r>
-        <w:rPr>
+          <w:rFonts w:cstheme="minorHAnsi"/>
+          <w:b/>
+        </w:rPr>
+      </w:pPr>
+      <w:r>
+        <w:rPr>
+          <w:rFonts w:cstheme="minorHAnsi"/>
           <w:b/>
         </w:rPr>
         <w:t>Area</w:t>
       </w:r>
-    </w:p>
-    <w:p>
-      <w:pPr>
-        <w:pStyle w:val="ListParagraph"/>
-      </w:pPr>
-      <w:r>
+      <w:r>
+        <w:rPr>
+          <w:rFonts w:cstheme="minorHAnsi"/>
+          <w:b/>
+        </w:rPr>
+        <w:t xml:space="preserve"> Graph</w:t>
+      </w:r>
+    </w:p>
+    <w:p>
+      <w:pPr>
+        <w:pStyle w:val="ListParagraph"/>
+        <w:rPr>
+          <w:rFonts w:cstheme="minorHAnsi"/>
+        </w:rPr>
+      </w:pPr>
+      <w:r>
+        <w:rPr>
+          <w:rFonts w:cstheme="minorHAnsi"/>
+        </w:rPr>
         <w:t xml:space="preserve">Mark: area </w:t>
       </w:r>
     </w:p>
     <w:p>
       <w:pPr>
         <w:pStyle w:val="ListParagraph"/>
-      </w:pPr>
-      <w:r>
+        <w:rPr>
+          <w:rFonts w:cstheme="minorHAnsi"/>
+        </w:rPr>
+      </w:pPr>
+      <w:r>
+        <w:rPr>
+          <w:rFonts w:cstheme="minorHAnsi"/>
+        </w:rPr>
         <w:t xml:space="preserve">Channels: </w:t>
       </w:r>
       <w:r>
+        <w:rPr>
+          <w:rFonts w:cstheme="minorHAnsi"/>
+        </w:rPr>
         <w:t>area</w:t>
       </w:r>
     </w:p>
     <w:p>
       <w:pPr>
-        <w:pStyle w:val="ListParagraph"/>
-      </w:pPr>
-    </w:p>
-    <w:p>
-      <w:pPr>
-        <w:pStyle w:val="ListParagraph"/>
+        <w:rPr>
+          <w:rFonts w:cstheme="minorHAnsi"/>
+        </w:rPr>
+      </w:pPr>
+      <w:r>
+        <w:rPr>
+          <w:rFonts w:cstheme="minorHAnsi"/>
+        </w:rPr>
+        <w:t>Area</w:t>
+      </w:r>
+      <w:r>
+        <w:rPr>
+          <w:rFonts w:cstheme="minorHAnsi"/>
+        </w:rPr>
+        <w:t xml:space="preserve"> Graph is essentially a Line graph with the area below the line filled in with a color or texture. </w:t>
+      </w:r>
+      <w:r>
+        <w:rPr>
+          <w:rFonts w:cstheme="minorHAnsi"/>
+        </w:rPr>
+        <w:t xml:space="preserve"> </w:t>
+      </w:r>
+      <w:proofErr w:type="gramStart"/>
+      <w:r>
+        <w:rPr>
+          <w:rFonts w:cstheme="minorHAnsi"/>
+        </w:rPr>
+        <w:t>Similar to</w:t>
+      </w:r>
+      <w:proofErr w:type="gramEnd"/>
+      <w:r>
+        <w:rPr>
+          <w:rFonts w:cstheme="minorHAnsi"/>
+        </w:rPr>
+        <w:t xml:space="preserve"> the Line graph, the Area graph displays how quantitative values change over time. Area graphs are used to show trends rather than showing specific values.  </w:t>
+      </w:r>
+    </w:p>
+    <w:p>
+      <w:pPr>
+        <w:rPr>
+          <w:rFonts w:cstheme="minorHAnsi"/>
+        </w:rPr>
+      </w:pPr>
+    </w:p>
+    <w:p>
+      <w:pPr>
+        <w:rPr>
+          <w:rFonts w:cstheme="minorHAnsi"/>
+        </w:rPr>
+      </w:pPr>
+      <w:r>
+        <w:rPr>
+          <w:rFonts w:cstheme="minorHAnsi"/>
+        </w:rPr>
+        <w:t xml:space="preserve">Pages Used: </w:t>
+      </w:r>
+      <w:r>
+        <w:rPr>
+          <w:rFonts w:cstheme="minorHAnsi"/>
+        </w:rPr>
+        <w:t>https://datavizproject.com/data-type/area-chart/</w:t>
+      </w:r>
+    </w:p>
+    <w:p>
+      <w:pPr>
+        <w:rPr>
+          <w:rFonts w:cstheme="minorHAnsi"/>
+        </w:rPr>
       </w:pPr>
     </w:p>
     <w:p>
@@ -348,42 +1355,106 @@
           <w:numId w:val="1"/>
         </w:numPr>
         <w:rPr>
-          <w:b/>
-        </w:rPr>
-      </w:pPr>
-      <w:r>
-        <w:rPr>
+          <w:rFonts w:cstheme="minorHAnsi"/>
+          <w:b/>
+        </w:rPr>
+      </w:pPr>
+      <w:r>
+        <w:rPr>
+          <w:rFonts w:cstheme="minorHAnsi"/>
           <w:b/>
         </w:rPr>
         <w:t>Stacked Area</w:t>
       </w:r>
-    </w:p>
-    <w:p>
-      <w:pPr>
-        <w:pStyle w:val="ListParagraph"/>
-      </w:pPr>
-      <w:r>
+      <w:r>
+        <w:rPr>
+          <w:rFonts w:cstheme="minorHAnsi"/>
+          <w:b/>
+        </w:rPr>
+        <w:t xml:space="preserve"> Graph</w:t>
+      </w:r>
+    </w:p>
+    <w:p>
+      <w:pPr>
+        <w:pStyle w:val="ListParagraph"/>
+        <w:rPr>
+          <w:rFonts w:cstheme="minorHAnsi"/>
+        </w:rPr>
+      </w:pPr>
+      <w:r>
+        <w:rPr>
+          <w:rFonts w:cstheme="minorHAnsi"/>
+        </w:rPr>
         <w:t>Mark: area</w:t>
       </w:r>
     </w:p>
     <w:p>
       <w:pPr>
         <w:pStyle w:val="ListParagraph"/>
-      </w:pPr>
-      <w:r>
+        <w:rPr>
+          <w:rFonts w:cstheme="minorHAnsi"/>
+        </w:rPr>
+      </w:pPr>
+      <w:r>
+        <w:rPr>
+          <w:rFonts w:cstheme="minorHAnsi"/>
+        </w:rPr>
         <w:t xml:space="preserve">Channels: </w:t>
       </w:r>
       <w:r>
+        <w:rPr>
+          <w:rFonts w:cstheme="minorHAnsi"/>
+        </w:rPr>
         <w:t xml:space="preserve">area, </w:t>
       </w:r>
       <w:r>
+        <w:rPr>
+          <w:rFonts w:cstheme="minorHAnsi"/>
+        </w:rPr>
         <w:t>color</w:t>
       </w:r>
     </w:p>
     <w:p>
       <w:pPr>
-        <w:pStyle w:val="ListParagraph"/>
-        <w:rPr>
+        <w:rPr>
+          <w:rFonts w:cstheme="minorHAnsi"/>
+        </w:rPr>
+      </w:pPr>
+      <w:r>
+        <w:rPr>
+          <w:rFonts w:cstheme="minorHAnsi"/>
+        </w:rPr>
+        <w:t xml:space="preserve">Stacked Area are useful for viewers to compare multiple variables that are changing over time.  </w:t>
+      </w:r>
+      <w:proofErr w:type="gramStart"/>
+      <w:r>
+        <w:rPr>
+          <w:rFonts w:cstheme="minorHAnsi"/>
+        </w:rPr>
+        <w:t>Similar to</w:t>
+      </w:r>
+      <w:proofErr w:type="gramEnd"/>
+      <w:r>
+        <w:rPr>
+          <w:rFonts w:cstheme="minorHAnsi"/>
+        </w:rPr>
+        <w:t xml:space="preserve"> Area graphs except that Stacked area graphs show multiple data series starting from each point of the previous series. This creates multiple layers or stacks of data. The entire graph represents the total data plotted. Stacked Area graphs do not work for negative values as they convey whole numbers.</w:t>
+      </w:r>
+    </w:p>
+    <w:p/>
+    <w:p>
+      <w:r>
+        <w:t xml:space="preserve">Pages Used: </w:t>
+      </w:r>
+      <w:r>
+        <w:t>https://datavizcatalogue.com/methods/stacked_area_graph.html</w:t>
+      </w:r>
+    </w:p>
+    <w:p>
+      <w:pPr>
+        <w:pStyle w:val="ListParagraph"/>
+        <w:rPr>
+          <w:rFonts w:cstheme="minorHAnsi"/>
           <w:b/>
         </w:rPr>
       </w:pPr>
@@ -396,48 +1467,202 @@
           <w:numId w:val="1"/>
         </w:numPr>
         <w:rPr>
-          <w:b/>
-        </w:rPr>
-      </w:pPr>
-      <w:r>
-        <w:rPr>
+          <w:rFonts w:cstheme="minorHAnsi"/>
+          <w:b/>
+        </w:rPr>
+      </w:pPr>
+      <w:r>
+        <w:rPr>
+          <w:rFonts w:cstheme="minorHAnsi"/>
           <w:b/>
         </w:rPr>
         <w:t>Candlestick</w:t>
       </w:r>
-    </w:p>
-    <w:p>
-      <w:pPr>
-        <w:pStyle w:val="ListParagraph"/>
-      </w:pPr>
-      <w:r>
+      <w:r>
+        <w:rPr>
+          <w:rFonts w:cstheme="minorHAnsi"/>
+          <w:b/>
+        </w:rPr>
+        <w:t xml:space="preserve"> Chart</w:t>
+      </w:r>
+    </w:p>
+    <w:p>
+      <w:pPr>
+        <w:pStyle w:val="ListParagraph"/>
+        <w:rPr>
+          <w:rFonts w:cstheme="minorHAnsi"/>
+        </w:rPr>
+      </w:pPr>
+      <w:r>
+        <w:rPr>
+          <w:rFonts w:cstheme="minorHAnsi"/>
+        </w:rPr>
         <w:t xml:space="preserve">Mark: </w:t>
       </w:r>
       <w:r>
+        <w:rPr>
+          <w:rFonts w:cstheme="minorHAnsi"/>
+        </w:rPr>
         <w:t>line</w:t>
       </w:r>
     </w:p>
     <w:p>
       <w:pPr>
         <w:pStyle w:val="ListParagraph"/>
-      </w:pPr>
-      <w:r>
+        <w:rPr>
+          <w:rFonts w:cstheme="minorHAnsi"/>
+        </w:rPr>
+      </w:pPr>
+      <w:r>
+        <w:rPr>
+          <w:rFonts w:cstheme="minorHAnsi"/>
+        </w:rPr>
         <w:t xml:space="preserve">Channels: </w:t>
       </w:r>
       <w:r>
+        <w:rPr>
+          <w:rFonts w:cstheme="minorHAnsi"/>
+        </w:rPr>
         <w:t xml:space="preserve">position, </w:t>
       </w:r>
       <w:r>
+        <w:rPr>
+          <w:rFonts w:cstheme="minorHAnsi"/>
+        </w:rPr>
         <w:t xml:space="preserve">vertical </w:t>
       </w:r>
       <w:r>
+        <w:rPr>
+          <w:rFonts w:cstheme="minorHAnsi"/>
+        </w:rPr>
         <w:t>length</w:t>
       </w:r>
     </w:p>
     <w:p>
       <w:pPr>
-        <w:pStyle w:val="ListParagraph"/>
-        <w:rPr>
+        <w:rPr>
+          <w:rFonts w:cstheme="minorHAnsi"/>
+        </w:rPr>
+      </w:pPr>
+      <w:r>
+        <w:rPr>
+          <w:rFonts w:cstheme="minorHAnsi"/>
+        </w:rPr>
+        <w:t xml:space="preserve">Candlestick charts are a way to visualize price movements in stocks, commodities or currencies. Each ‘candle’ represents the open, high, low, and closing prices at a </w:t>
+      </w:r>
+      <w:proofErr w:type="gramStart"/>
+      <w:r>
+        <w:rPr>
+          <w:rFonts w:cstheme="minorHAnsi"/>
+        </w:rPr>
+        <w:t>particular time</w:t>
+      </w:r>
+      <w:proofErr w:type="gramEnd"/>
+      <w:r>
+        <w:rPr>
+          <w:rFonts w:cstheme="minorHAnsi"/>
+        </w:rPr>
+        <w:t xml:space="preserve"> period. The main body of the candle stick is called the real </w:t>
+      </w:r>
+      <w:r>
+        <w:rPr>
+          <w:rFonts w:cstheme="minorHAnsi"/>
+        </w:rPr>
+        <w:lastRenderedPageBreak/>
+        <w:t>body, while the lines extending from the real body are called the lower or upper shadows.</w:t>
+      </w:r>
+      <w:r>
+        <w:rPr>
+          <w:rFonts w:cstheme="minorHAnsi"/>
+        </w:rPr>
+        <w:t xml:space="preserve"> Long bodies show the large range of price movement while short bodies show little price movement in that time period.</w:t>
+      </w:r>
+    </w:p>
+    <w:p>
+      <w:pPr>
+        <w:rPr>
+          <w:rFonts w:cstheme="minorHAnsi"/>
+        </w:rPr>
+      </w:pPr>
+    </w:p>
+    <w:p>
+      <w:pPr>
+        <w:rPr>
+          <w:rFonts w:cstheme="minorHAnsi"/>
+        </w:rPr>
+      </w:pPr>
+      <w:r>
+        <w:rPr>
+          <w:rFonts w:cstheme="minorHAnsi"/>
+        </w:rPr>
+        <w:t>There are two types candlesticks:</w:t>
+      </w:r>
+    </w:p>
+    <w:p>
+      <w:pPr>
+        <w:rPr>
+          <w:rFonts w:cstheme="minorHAnsi"/>
+        </w:rPr>
+      </w:pPr>
+      <w:r>
+        <w:rPr>
+          <w:rFonts w:cstheme="minorHAnsi"/>
+        </w:rPr>
+        <w:t>Bullish: when the closing price is higher than it opened and is typically colored white or green.</w:t>
+      </w:r>
+    </w:p>
+    <w:p>
+      <w:pPr>
+        <w:rPr>
+          <w:rFonts w:cstheme="minorHAnsi"/>
+        </w:rPr>
+      </w:pPr>
+      <w:r>
+        <w:rPr>
+          <w:rFonts w:cstheme="minorHAnsi"/>
+        </w:rPr>
+        <w:t>Bearish: when the closing prices is lower than it opened and is typically colored black or red.</w:t>
+      </w:r>
+    </w:p>
+    <w:p>
+      <w:pPr>
+        <w:rPr>
+          <w:rFonts w:cstheme="minorHAnsi"/>
+        </w:rPr>
+      </w:pPr>
+    </w:p>
+    <w:p>
+      <w:pPr>
+        <w:rPr>
+          <w:rFonts w:cstheme="minorHAnsi"/>
+        </w:rPr>
+      </w:pPr>
+      <w:r>
+        <w:rPr>
+          <w:rFonts w:cstheme="minorHAnsi"/>
+        </w:rPr>
+        <w:t>Pages Used: https://datavizproject.com/data-type/candlestick-chart/</w:t>
+      </w:r>
+    </w:p>
+    <w:p>
+      <w:pPr>
+        <w:rPr>
+          <w:rFonts w:cstheme="minorHAnsi"/>
+        </w:rPr>
+      </w:pPr>
+      <w:r>
+        <w:rPr>
+          <w:rFonts w:cstheme="minorHAnsi"/>
+        </w:rPr>
+        <w:tab/>
+        <w:t xml:space="preserve">        https://datavizcatalogue.com/methods/candlestick_chart.html</w:t>
+      </w:r>
+    </w:p>
+    <w:p>
+      <w:pPr>
+        <w:pStyle w:val="ListParagraph"/>
+        <w:rPr>
+          <w:rFonts w:cstheme="minorHAnsi"/>
           <w:b/>
         </w:rPr>
       </w:pPr>
@@ -450,54 +1675,163 @@
           <w:numId w:val="1"/>
         </w:numPr>
         <w:rPr>
-          <w:b/>
-        </w:rPr>
-      </w:pPr>
-      <w:r>
-        <w:rPr>
+          <w:rFonts w:cstheme="minorHAnsi"/>
+          <w:b/>
+        </w:rPr>
+      </w:pPr>
+      <w:r>
+        <w:rPr>
+          <w:rFonts w:cstheme="minorHAnsi"/>
           <w:b/>
         </w:rPr>
         <w:t>Chord</w:t>
       </w:r>
-    </w:p>
-    <w:p>
-      <w:pPr>
-        <w:pStyle w:val="ListParagraph"/>
-      </w:pPr>
-      <w:r>
+      <w:r>
+        <w:rPr>
+          <w:rFonts w:cstheme="minorHAnsi"/>
+          <w:b/>
+        </w:rPr>
+        <w:t xml:space="preserve"> Diagram</w:t>
+      </w:r>
+    </w:p>
+    <w:p>
+      <w:pPr>
+        <w:pStyle w:val="ListParagraph"/>
+        <w:rPr>
+          <w:rFonts w:cstheme="minorHAnsi"/>
+        </w:rPr>
+      </w:pPr>
+      <w:r>
+        <w:rPr>
+          <w:rFonts w:cstheme="minorHAnsi"/>
+        </w:rPr>
         <w:t xml:space="preserve">Mark: </w:t>
       </w:r>
       <w:r>
+        <w:rPr>
+          <w:rFonts w:cstheme="minorHAnsi"/>
+        </w:rPr>
         <w:t>line</w:t>
       </w:r>
       <w:r>
+        <w:rPr>
+          <w:rFonts w:cstheme="minorHAnsi"/>
+        </w:rPr>
         <w:t xml:space="preserve">, </w:t>
       </w:r>
       <w:r>
+        <w:rPr>
+          <w:rFonts w:cstheme="minorHAnsi"/>
+        </w:rPr>
         <w:t>connection</w:t>
       </w:r>
       <w:r>
+        <w:rPr>
+          <w:rFonts w:cstheme="minorHAnsi"/>
+        </w:rPr>
         <w:t>s</w:t>
       </w:r>
     </w:p>
     <w:p>
       <w:pPr>
         <w:pStyle w:val="ListParagraph"/>
-      </w:pPr>
-      <w:r>
-        <w:t xml:space="preserve">Channels: </w:t>
-      </w:r>
-      <w:r>
-        <w:t>length</w:t>
-      </w:r>
-      <w:r>
-        <w:t>, curvature</w:t>
-      </w:r>
-    </w:p>
-    <w:p>
-      <w:pPr>
-        <w:pStyle w:val="ListParagraph"/>
-        <w:rPr>
+        <w:rPr>
+          <w:rFonts w:cstheme="minorHAnsi"/>
+        </w:rPr>
+      </w:pPr>
+      <w:r>
+        <w:rPr>
+          <w:rFonts w:cstheme="minorHAnsi"/>
+        </w:rPr>
+        <w:t>Channels:</w:t>
+      </w:r>
+      <w:r>
+        <w:rPr>
+          <w:rFonts w:cstheme="minorHAnsi"/>
+        </w:rPr>
+        <w:t xml:space="preserve"> arc</w:t>
+      </w:r>
+      <w:r>
+        <w:rPr>
+          <w:rFonts w:cstheme="minorHAnsi"/>
+        </w:rPr>
+        <w:t xml:space="preserve"> </w:t>
+      </w:r>
+      <w:r>
+        <w:rPr>
+          <w:rFonts w:cstheme="minorHAnsi"/>
+        </w:rPr>
+        <w:t>length, curvature</w:t>
+      </w:r>
+    </w:p>
+    <w:p>
+      <w:pPr>
+        <w:rPr>
+          <w:rFonts w:cstheme="minorHAnsi"/>
+        </w:rPr>
+      </w:pPr>
+      <w:r>
+        <w:rPr>
+          <w:rFonts w:cstheme="minorHAnsi"/>
+        </w:rPr>
+        <w:t xml:space="preserve">Chord displays the inter-relationships between </w:t>
+      </w:r>
+      <w:r>
+        <w:rPr>
+          <w:rFonts w:cstheme="minorHAnsi"/>
+        </w:rPr>
+        <w:t xml:space="preserve">entities. The inter-relationship between these entities are represented by </w:t>
+      </w:r>
+      <w:r>
+        <w:rPr>
+          <w:rFonts w:cstheme="minorHAnsi"/>
+        </w:rPr>
+        <w:t xml:space="preserve">data in a matrix. The </w:t>
+      </w:r>
+      <w:r>
+        <w:rPr>
+          <w:rFonts w:cstheme="minorHAnsi"/>
+        </w:rPr>
+        <w:t xml:space="preserve">data is arranged in a circle with the connections drawn as arcs between points. Values are assigned to each connection and is represented by the size of each arc. Color helps in distinguishing each entity in the chart and helps show where the values are being transferred to. </w:t>
+      </w:r>
+      <w:r>
+        <w:rPr>
+          <w:rFonts w:cstheme="minorHAnsi"/>
+        </w:rPr>
+        <w:t>An issue with Chord charts is that it can become overcluttered if there are too many connections to display.</w:t>
+      </w:r>
+    </w:p>
+    <w:p>
+      <w:pPr>
+        <w:rPr>
+          <w:rFonts w:cstheme="minorHAnsi"/>
+        </w:rPr>
+      </w:pPr>
+    </w:p>
+    <w:p>
+      <w:pPr>
+        <w:rPr>
+          <w:rFonts w:cstheme="minorHAnsi"/>
+        </w:rPr>
+      </w:pPr>
+      <w:r>
+        <w:rPr>
+          <w:rFonts w:cstheme="minorHAnsi"/>
+        </w:rPr>
+        <w:t xml:space="preserve">Pages Used: </w:t>
+      </w:r>
+      <w:r>
+        <w:rPr>
+          <w:rFonts w:cstheme="minorHAnsi"/>
+        </w:rPr>
+        <w:t>https://datavizcatalogue.com/methods/chord_diagram.html</w:t>
+      </w:r>
+    </w:p>
+    <w:p>
+      <w:pPr>
+        <w:pStyle w:val="ListParagraph"/>
+        <w:rPr>
+          <w:rFonts w:cstheme="minorHAnsi"/>
           <w:b/>
         </w:rPr>
       </w:pPr>
@@ -509,49 +1843,251 @@
           <w:ilvl w:val="0"/>
           <w:numId w:val="1"/>
         </w:numPr>
-        <w:rPr>
-          <w:b/>
-        </w:rPr>
-      </w:pPr>
-      <w:r>
-        <w:rPr>
-          <w:b/>
-        </w:rPr>
-        <w:t>Forced Graph</w:t>
-      </w:r>
-    </w:p>
-    <w:p>
-      <w:pPr>
-        <w:pStyle w:val="ListParagraph"/>
-      </w:pPr>
-      <w:r>
+        <w:ind w:left="0" w:firstLine="360"/>
+        <w:rPr>
+          <w:rFonts w:cstheme="minorHAnsi"/>
+          <w:b/>
+        </w:rPr>
+      </w:pPr>
+      <w:r>
+        <w:rPr>
+          <w:rFonts w:cstheme="minorHAnsi"/>
+          <w:b/>
+        </w:rPr>
+        <w:t>Force</w:t>
+      </w:r>
+      <w:r>
+        <w:rPr>
+          <w:rFonts w:cstheme="minorHAnsi"/>
+          <w:b/>
+        </w:rPr>
+        <w:t xml:space="preserve"> Directed</w:t>
+      </w:r>
+      <w:r>
+        <w:rPr>
+          <w:rFonts w:cstheme="minorHAnsi"/>
+          <w:b/>
+        </w:rPr>
+        <w:t xml:space="preserve"> </w:t>
+      </w:r>
+      <w:r>
+        <w:rPr>
+          <w:rFonts w:cstheme="minorHAnsi"/>
+          <w:b/>
+        </w:rPr>
+        <w:t>Layout</w:t>
+      </w:r>
+    </w:p>
+    <w:p>
+      <w:pPr>
+        <w:pStyle w:val="ListParagraph"/>
+        <w:rPr>
+          <w:rFonts w:cstheme="minorHAnsi"/>
+        </w:rPr>
+      </w:pPr>
+      <w:r>
+        <w:rPr>
+          <w:rFonts w:cstheme="minorHAnsi"/>
+        </w:rPr>
         <w:t xml:space="preserve">Mark: </w:t>
       </w:r>
       <w:r>
+        <w:rPr>
+          <w:rFonts w:cstheme="minorHAnsi"/>
+        </w:rPr>
         <w:t>connections</w:t>
       </w:r>
       <w:r>
+        <w:rPr>
+          <w:rFonts w:cstheme="minorHAnsi"/>
+        </w:rPr>
         <w:t>, points</w:t>
       </w:r>
     </w:p>
     <w:p>
       <w:pPr>
         <w:pStyle w:val="ListParagraph"/>
-      </w:pPr>
-      <w:r>
+        <w:rPr>
+          <w:rFonts w:cstheme="minorHAnsi"/>
+        </w:rPr>
+      </w:pPr>
+      <w:r>
+        <w:rPr>
+          <w:rFonts w:cstheme="minorHAnsi"/>
+        </w:rPr>
         <w:t xml:space="preserve">Channels: </w:t>
       </w:r>
       <w:r>
+        <w:rPr>
+          <w:rFonts w:cstheme="minorHAnsi"/>
+        </w:rPr>
         <w:t xml:space="preserve">lines, </w:t>
       </w:r>
       <w:r>
+        <w:rPr>
+          <w:rFonts w:cstheme="minorHAnsi"/>
+        </w:rPr>
         <w:t>color</w:t>
       </w:r>
     </w:p>
     <w:p>
       <w:pPr>
-        <w:pStyle w:val="ListParagraph"/>
-        <w:rPr>
+        <w:rPr>
+          <w:rFonts w:cstheme="minorHAnsi"/>
+        </w:rPr>
+      </w:pPr>
+      <w:r>
+        <w:rPr>
+          <w:rFonts w:cstheme="minorHAnsi"/>
+        </w:rPr>
+        <w:t>Are usually used with Network diagrams. Network diagrams are represented by nodes and edges which show</w:t>
+      </w:r>
+      <w:r>
+        <w:rPr>
+          <w:rFonts w:cstheme="minorHAnsi"/>
+        </w:rPr>
+        <w:t xml:space="preserve"> how entities are interconnected</w:t>
+      </w:r>
+      <w:r>
+        <w:rPr>
+          <w:rFonts w:cstheme="minorHAnsi"/>
+        </w:rPr>
+        <w:t xml:space="preserve">. </w:t>
+      </w:r>
+      <w:r>
+        <w:rPr>
+          <w:rFonts w:cstheme="minorHAnsi"/>
+        </w:rPr>
+        <w:t xml:space="preserve">A node is usually represented as a circle and edges as lines. </w:t>
+      </w:r>
+      <w:r>
+        <w:rPr>
+          <w:rFonts w:cstheme="minorHAnsi"/>
+        </w:rPr>
+        <w:t>The position of these nodes that are connected by edge</w:t>
+      </w:r>
+      <w:r>
+        <w:rPr>
+          <w:rFonts w:cstheme="minorHAnsi"/>
+        </w:rPr>
+        <w:t>s</w:t>
+      </w:r>
+      <w:r>
+        <w:rPr>
+          <w:rFonts w:cstheme="minorHAnsi"/>
+        </w:rPr>
+        <w:t xml:space="preserve"> </w:t>
+      </w:r>
+      <w:r>
+        <w:rPr>
+          <w:rFonts w:cstheme="minorHAnsi"/>
+        </w:rPr>
+        <w:t>are</w:t>
+      </w:r>
+      <w:r>
+        <w:rPr>
+          <w:rFonts w:cstheme="minorHAnsi"/>
+        </w:rPr>
+        <w:t xml:space="preserve"> determined by </w:t>
+      </w:r>
+      <w:r>
+        <w:rPr>
+          <w:rFonts w:cstheme="minorHAnsi"/>
+        </w:rPr>
+        <w:t xml:space="preserve">the </w:t>
+      </w:r>
+      <w:r>
+        <w:rPr>
+          <w:rFonts w:cstheme="minorHAnsi"/>
+        </w:rPr>
+        <w:t>different forces</w:t>
+      </w:r>
+      <w:r>
+        <w:rPr>
+          <w:rFonts w:cstheme="minorHAnsi"/>
+        </w:rPr>
+        <w:t xml:space="preserve"> applied</w:t>
+      </w:r>
+      <w:r>
+        <w:rPr>
+          <w:rFonts w:cstheme="minorHAnsi"/>
+        </w:rPr>
+        <w:t xml:space="preserve">. </w:t>
+      </w:r>
+    </w:p>
+    <w:p>
+      <w:pPr>
+        <w:pStyle w:val="ListParagraph"/>
+        <w:rPr>
+          <w:rFonts w:cstheme="minorHAnsi"/>
+        </w:rPr>
+      </w:pPr>
+    </w:p>
+    <w:p>
+      <w:pPr>
+        <w:rPr>
+          <w:rFonts w:cstheme="minorHAnsi"/>
+        </w:rPr>
+      </w:pPr>
+      <w:r>
+        <w:rPr>
+          <w:rFonts w:cstheme="minorHAnsi"/>
+        </w:rPr>
+        <w:t>List of forces: https://github.com/d3/d3-force</w:t>
+      </w:r>
+    </w:p>
+    <w:p>
+      <w:pPr>
+        <w:rPr>
+          <w:rFonts w:cstheme="minorHAnsi"/>
+        </w:rPr>
+      </w:pPr>
+      <w:r>
+        <w:rPr>
+          <w:rFonts w:cstheme="minorHAnsi"/>
+        </w:rPr>
+        <w:t xml:space="preserve">Pages used: </w:t>
+      </w:r>
+      <w:r>
+        <w:rPr>
+          <w:rFonts w:cstheme="minorHAnsi"/>
+        </w:rPr>
+        <w:t>https://datavizcatalogue.com/methods/network_diagram.html</w:t>
+      </w:r>
+    </w:p>
+    <w:p>
+      <w:pPr>
+        <w:ind w:firstLine="720"/>
+        <w:rPr>
+          <w:rFonts w:cstheme="minorHAnsi"/>
+        </w:rPr>
+      </w:pPr>
+      <w:r>
+        <w:rPr>
+          <w:rFonts w:cstheme="minorHAnsi"/>
+        </w:rPr>
+        <w:t xml:space="preserve">       </w:t>
+      </w:r>
+      <w:r>
+        <w:rPr>
+          <w:rFonts w:cstheme="minorHAnsi"/>
+        </w:rPr>
+        <w:t xml:space="preserve"> Interactive Data Visualization Chapter. 13 pg.273</w:t>
+      </w:r>
+    </w:p>
+    <w:p>
+      <w:pPr>
+        <w:pStyle w:val="ListParagraph"/>
+        <w:rPr>
+          <w:rFonts w:cstheme="minorHAnsi"/>
+        </w:rPr>
+      </w:pPr>
+    </w:p>
+    <w:p>
+      <w:pPr>
+        <w:pStyle w:val="ListParagraph"/>
+        <w:rPr>
+          <w:rFonts w:cstheme="minorHAnsi"/>
           <w:b/>
         </w:rPr>
       </w:pPr>
@@ -564,50 +2100,141 @@
           <w:numId w:val="1"/>
         </w:numPr>
         <w:rPr>
-          <w:b/>
-        </w:rPr>
-      </w:pPr>
-      <w:r>
-        <w:rPr>
+          <w:rFonts w:cstheme="minorHAnsi"/>
+          <w:b/>
+        </w:rPr>
+      </w:pPr>
+      <w:r>
+        <w:rPr>
+          <w:rFonts w:cstheme="minorHAnsi"/>
           <w:b/>
         </w:rPr>
         <w:t>Tree</w:t>
       </w:r>
-    </w:p>
-    <w:p>
-      <w:pPr>
-        <w:pStyle w:val="ListParagraph"/>
-      </w:pPr>
-      <w:r>
+      <w:r>
+        <w:rPr>
+          <w:rFonts w:cstheme="minorHAnsi"/>
+          <w:b/>
+        </w:rPr>
+        <w:t xml:space="preserve"> Diagram</w:t>
+      </w:r>
+    </w:p>
+    <w:p>
+      <w:pPr>
+        <w:pStyle w:val="ListParagraph"/>
+        <w:rPr>
+          <w:rFonts w:cstheme="minorHAnsi"/>
+        </w:rPr>
+      </w:pPr>
+      <w:r>
+        <w:rPr>
+          <w:rFonts w:cstheme="minorHAnsi"/>
+        </w:rPr>
         <w:t xml:space="preserve">Mark: </w:t>
       </w:r>
       <w:r>
         <w:rPr>
-          <w:rFonts w:ascii="Calibri" w:hAnsi="Calibri" w:cs="Calibri"/>
+          <w:rFonts w:cstheme="minorHAnsi"/>
           <w:color w:val="000000"/>
           <w:shd w:val="clear" w:color="auto" w:fill="FFFFFF"/>
         </w:rPr>
         <w:t>points</w:t>
       </w:r>
       <w:r>
+        <w:rPr>
+          <w:rFonts w:cstheme="minorHAnsi"/>
+        </w:rPr>
         <w:t xml:space="preserve">, </w:t>
       </w:r>
       <w:r>
+        <w:rPr>
+          <w:rFonts w:cstheme="minorHAnsi"/>
+        </w:rPr>
         <w:t>connections</w:t>
       </w:r>
     </w:p>
     <w:p>
       <w:pPr>
         <w:pStyle w:val="ListParagraph"/>
-      </w:pPr>
-      <w:r>
+        <w:rPr>
+          <w:rFonts w:cstheme="minorHAnsi"/>
+        </w:rPr>
+      </w:pPr>
+      <w:r>
+        <w:rPr>
+          <w:rFonts w:cstheme="minorHAnsi"/>
+        </w:rPr>
         <w:t>Channels: lines</w:t>
       </w:r>
     </w:p>
     <w:p>
       <w:pPr>
-        <w:pStyle w:val="ListParagraph"/>
-        <w:rPr>
+        <w:rPr>
+          <w:rFonts w:cstheme="minorHAnsi"/>
+        </w:rPr>
+      </w:pPr>
+      <w:r>
+        <w:rPr>
+          <w:rFonts w:cstheme="minorHAnsi"/>
+        </w:rPr>
+        <w:t xml:space="preserve">Tree diagrams are usually used to depict relationships of objects in a </w:t>
+      </w:r>
+      <w:r>
+        <w:rPr>
+          <w:rFonts w:cstheme="minorHAnsi"/>
+        </w:rPr>
+        <w:t>tree-like structure</w:t>
+      </w:r>
+      <w:r>
+        <w:rPr>
+          <w:rFonts w:cstheme="minorHAnsi"/>
+        </w:rPr>
+        <w:t xml:space="preserve">.  They </w:t>
+      </w:r>
+      <w:r>
+        <w:rPr>
+          <w:rFonts w:cstheme="minorHAnsi"/>
+        </w:rPr>
+        <w:t xml:space="preserve">are generally used to show relations or descent in family, scientific classification, evolution and other business purposes.  The structure of a tree diagram usually is made up of a root node, branches and nodes.  The root node has no superior or parent. </w:t>
+      </w:r>
+      <w:r>
+        <w:rPr>
+          <w:rFonts w:cstheme="minorHAnsi"/>
+        </w:rPr>
+        <w:t xml:space="preserve">Then </w:t>
+      </w:r>
+      <w:r>
+        <w:rPr>
+          <w:rFonts w:cstheme="minorHAnsi"/>
+        </w:rPr>
+        <w:lastRenderedPageBreak/>
+        <w:t>there are n</w:t>
+      </w:r>
+      <w:r>
+        <w:rPr>
+          <w:rFonts w:cstheme="minorHAnsi"/>
+        </w:rPr>
+        <w:t>odes</w:t>
+      </w:r>
+      <w:r>
+        <w:rPr>
+          <w:rFonts w:cstheme="minorHAnsi"/>
+        </w:rPr>
+        <w:t xml:space="preserve"> are connected by branches or by a line that shows a connection between another node. Lastly leaf nodes are nodes who have no children nodes.</w:t>
+      </w:r>
+    </w:p>
+    <w:p>
+      <w:pPr>
+        <w:rPr>
+          <w:rFonts w:cstheme="minorHAnsi"/>
+        </w:rPr>
+      </w:pPr>
+    </w:p>
+    <w:p>
+      <w:pPr>
+        <w:pStyle w:val="ListParagraph"/>
+        <w:rPr>
+          <w:rFonts w:cstheme="minorHAnsi"/>
           <w:b/>
         </w:rPr>
       </w:pPr>
@@ -620,45 +2247,162 @@
           <w:numId w:val="1"/>
         </w:numPr>
         <w:rPr>
-          <w:b/>
-        </w:rPr>
-      </w:pPr>
-      <w:r>
-        <w:rPr>
+          <w:rFonts w:cstheme="minorHAnsi"/>
+          <w:b/>
+        </w:rPr>
+      </w:pPr>
+      <w:r>
+        <w:rPr>
+          <w:rFonts w:cstheme="minorHAnsi"/>
           <w:b/>
         </w:rPr>
         <w:t>Cluster</w:t>
       </w:r>
-    </w:p>
-    <w:p>
-      <w:pPr>
-        <w:pStyle w:val="ListParagraph"/>
-      </w:pPr>
-      <w:r>
+      <w:r>
+        <w:rPr>
+          <w:rFonts w:cstheme="minorHAnsi"/>
+          <w:b/>
+        </w:rPr>
+        <w:t xml:space="preserve"> Layout</w:t>
+      </w:r>
+    </w:p>
+    <w:p>
+      <w:pPr>
+        <w:pStyle w:val="ListParagraph"/>
+        <w:rPr>
+          <w:rFonts w:cstheme="minorHAnsi"/>
+        </w:rPr>
+      </w:pPr>
+      <w:r>
+        <w:rPr>
+          <w:rFonts w:cstheme="minorHAnsi"/>
+        </w:rPr>
         <w:t xml:space="preserve">Mark: </w:t>
       </w:r>
       <w:r>
+        <w:rPr>
+          <w:rFonts w:cstheme="minorHAnsi"/>
+        </w:rPr>
         <w:t xml:space="preserve">points, </w:t>
       </w:r>
       <w:r>
+        <w:rPr>
+          <w:rFonts w:cstheme="minorHAnsi"/>
+        </w:rPr>
         <w:t>connections</w:t>
       </w:r>
     </w:p>
     <w:p>
       <w:pPr>
         <w:pStyle w:val="ListParagraph"/>
-      </w:pPr>
-      <w:r>
+        <w:rPr>
+          <w:rFonts w:cstheme="minorHAnsi"/>
+        </w:rPr>
+      </w:pPr>
+      <w:r>
+        <w:rPr>
+          <w:rFonts w:cstheme="minorHAnsi"/>
+        </w:rPr>
         <w:t xml:space="preserve">Channels: </w:t>
       </w:r>
       <w:r>
+        <w:rPr>
+          <w:rFonts w:cstheme="minorHAnsi"/>
+        </w:rPr>
         <w:t>lines</w:t>
       </w:r>
     </w:p>
     <w:p>
       <w:pPr>
-        <w:pStyle w:val="ListParagraph"/>
-        <w:rPr>
+        <w:rPr>
+          <w:rFonts w:cstheme="minorHAnsi"/>
+        </w:rPr>
+      </w:pPr>
+      <w:r>
+        <w:rPr>
+          <w:rFonts w:cstheme="minorHAnsi"/>
+        </w:rPr>
+        <w:t xml:space="preserve">Very similar to </w:t>
+      </w:r>
+      <w:r>
+        <w:rPr>
+          <w:rFonts w:cstheme="minorHAnsi"/>
+        </w:rPr>
+        <w:t>T</w:t>
+      </w:r>
+      <w:r>
+        <w:rPr>
+          <w:rFonts w:cstheme="minorHAnsi"/>
+        </w:rPr>
+        <w:t xml:space="preserve">ree diagrams except that all leaf nodes </w:t>
+      </w:r>
+      <w:r>
+        <w:rPr>
+          <w:rFonts w:cstheme="minorHAnsi"/>
+        </w:rPr>
+        <w:t xml:space="preserve">of the tree </w:t>
+      </w:r>
+      <w:r>
+        <w:rPr>
+          <w:rFonts w:cstheme="minorHAnsi"/>
+        </w:rPr>
+        <w:t xml:space="preserve">are placed at the </w:t>
+      </w:r>
+      <w:r>
+        <w:rPr>
+          <w:rFonts w:cstheme="minorHAnsi"/>
+        </w:rPr>
+        <w:t xml:space="preserve">same depth. Like Tree diagrams, Cluster </w:t>
+      </w:r>
+      <w:r>
+        <w:rPr>
+          <w:rFonts w:cstheme="minorHAnsi"/>
+        </w:rPr>
+        <w:t>Layout has nodes that are connected by branches</w:t>
+      </w:r>
+      <w:r>
+        <w:rPr>
+          <w:rFonts w:cstheme="minorHAnsi"/>
+        </w:rPr>
+        <w:t xml:space="preserve"> and shows relations between these nodes.</w:t>
+      </w:r>
+      <w:r>
+        <w:rPr>
+          <w:rFonts w:cstheme="minorHAnsi"/>
+        </w:rPr>
+        <w:t xml:space="preserve"> The Cluster layout also has a root node, branches, child and leaf nodes. </w:t>
+      </w:r>
+    </w:p>
+    <w:p>
+      <w:pPr>
+        <w:rPr>
+          <w:rFonts w:cstheme="minorHAnsi"/>
+        </w:rPr>
+      </w:pPr>
+    </w:p>
+    <w:p>
+      <w:pPr>
+        <w:rPr>
+          <w:rFonts w:cstheme="minorHAnsi"/>
+        </w:rPr>
+      </w:pPr>
+      <w:r>
+        <w:rPr>
+          <w:rFonts w:cstheme="minorHAnsi"/>
+        </w:rPr>
+        <w:t xml:space="preserve">Pages Used: </w:t>
+      </w:r>
+      <w:r>
+        <w:rPr>
+          <w:rFonts w:cstheme="minorHAnsi"/>
+        </w:rPr>
+        <w:t>https://github.com/d3/d3-hierarchy/blob/master/README.md#cluster</w:t>
+      </w:r>
+    </w:p>
+    <w:p>
+      <w:pPr>
+        <w:rPr>
+          <w:rFonts w:cstheme="minorHAnsi"/>
           <w:b/>
         </w:rPr>
       </w:pPr>
@@ -671,47 +2415,127 @@
           <w:numId w:val="1"/>
         </w:numPr>
         <w:rPr>
-          <w:b/>
-        </w:rPr>
-      </w:pPr>
-      <w:r>
-        <w:rPr>
+          <w:rFonts w:cstheme="minorHAnsi"/>
+          <w:b/>
+        </w:rPr>
+      </w:pPr>
+      <w:r>
+        <w:rPr>
+          <w:rFonts w:cstheme="minorHAnsi"/>
           <w:b/>
         </w:rPr>
         <w:t>Partition</w:t>
       </w:r>
-    </w:p>
-    <w:p>
-      <w:pPr>
-        <w:pStyle w:val="ListParagraph"/>
-      </w:pPr>
-      <w:r>
+      <w:r>
+        <w:rPr>
+          <w:rFonts w:cstheme="minorHAnsi"/>
+          <w:b/>
+        </w:rPr>
+        <w:t xml:space="preserve"> Layout</w:t>
+      </w:r>
+    </w:p>
+    <w:p>
+      <w:pPr>
+        <w:pStyle w:val="ListParagraph"/>
+        <w:rPr>
+          <w:rFonts w:cstheme="minorHAnsi"/>
+        </w:rPr>
+      </w:pPr>
+      <w:r>
+        <w:rPr>
+          <w:rFonts w:cstheme="minorHAnsi"/>
+        </w:rPr>
         <w:t>Mark: area</w:t>
       </w:r>
     </w:p>
     <w:p>
       <w:pPr>
         <w:pStyle w:val="ListParagraph"/>
-      </w:pPr>
-      <w:r>
+        <w:rPr>
+          <w:rFonts w:cstheme="minorHAnsi"/>
+        </w:rPr>
+      </w:pPr>
+      <w:r>
+        <w:rPr>
+          <w:rFonts w:cstheme="minorHAnsi"/>
+        </w:rPr>
         <w:t xml:space="preserve">Channels: </w:t>
       </w:r>
       <w:r>
+        <w:rPr>
+          <w:rFonts w:cstheme="minorHAnsi"/>
+        </w:rPr>
         <w:t xml:space="preserve"> </w:t>
       </w:r>
       <w:r>
+        <w:rPr>
+          <w:rFonts w:cstheme="minorHAnsi"/>
+        </w:rPr>
         <w:t xml:space="preserve">area, </w:t>
       </w:r>
       <w:r>
+        <w:rPr>
+          <w:rFonts w:cstheme="minorHAnsi"/>
+        </w:rPr>
         <w:t>spatial</w:t>
       </w:r>
       <w:r>
+        <w:rPr>
+          <w:rFonts w:cstheme="minorHAnsi"/>
+        </w:rPr>
         <w:t xml:space="preserve"> position</w:t>
       </w:r>
     </w:p>
     <w:p>
       <w:pPr>
-        <w:pStyle w:val="ListParagraph"/>
+        <w:rPr>
+          <w:rFonts w:cstheme="minorHAnsi"/>
+        </w:rPr>
+      </w:pPr>
+      <w:r>
+        <w:rPr>
+          <w:rFonts w:cstheme="minorHAnsi"/>
+        </w:rPr>
+        <w:t xml:space="preserve">The Partition Layout </w:t>
+      </w:r>
+      <w:r>
+        <w:rPr>
+          <w:rFonts w:cstheme="minorHAnsi"/>
+        </w:rPr>
+        <w:t>uses areas (arcs or rectangles) and placement rather than drawing links to each node to represent hierarchy. In a Partition Layout, nodes are dawn as solid areas and their placement relative to other nodes determines their position in the hierarchy. The size of each node represents a quantitative value that would be much hard to show in a tree diagram.</w:t>
+      </w:r>
+    </w:p>
+    <w:p>
+      <w:pPr>
+        <w:rPr>
+          <w:rFonts w:cstheme="minorHAnsi"/>
+        </w:rPr>
+      </w:pPr>
+    </w:p>
+    <w:p>
+      <w:pPr>
+        <w:rPr>
+          <w:rFonts w:cstheme="minorHAnsi"/>
+        </w:rPr>
+      </w:pPr>
+      <w:r>
+        <w:rPr>
+          <w:rFonts w:cstheme="minorHAnsi"/>
+        </w:rPr>
+        <w:t xml:space="preserve">Pages Used: </w:t>
+      </w:r>
+      <w:r>
+        <w:rPr>
+          <w:rFonts w:cstheme="minorHAnsi"/>
+        </w:rPr>
+        <w:t>https://github.com/d3/d3-3.x-api-reference/blob/master/Partition-Layout.md</w:t>
+      </w:r>
+    </w:p>
+    <w:p>
+      <w:pPr>
+        <w:rPr>
+          <w:rFonts w:cstheme="minorHAnsi"/>
+        </w:rPr>
       </w:pPr>
     </w:p>
     <w:p>
@@ -722,43 +2546,180 @@
           <w:numId w:val="1"/>
         </w:numPr>
         <w:rPr>
-          <w:b/>
-        </w:rPr>
-      </w:pPr>
-      <w:r>
-        <w:rPr>
-          <w:b/>
-        </w:rPr>
-        <w:t>Packed Circles</w:t>
-      </w:r>
-    </w:p>
-    <w:p>
-      <w:pPr>
-        <w:pStyle w:val="ListParagraph"/>
-      </w:pPr>
-      <w:r>
+          <w:rFonts w:cstheme="minorHAnsi"/>
+          <w:b/>
+        </w:rPr>
+      </w:pPr>
+      <w:r>
+        <w:rPr>
+          <w:rFonts w:cstheme="minorHAnsi"/>
+          <w:b/>
+        </w:rPr>
+        <w:t>Packed Circle</w:t>
+      </w:r>
+      <w:r>
+        <w:rPr>
+          <w:rFonts w:cstheme="minorHAnsi"/>
+          <w:b/>
+        </w:rPr>
+        <w:t xml:space="preserve"> Layout</w:t>
+      </w:r>
+    </w:p>
+    <w:p>
+      <w:pPr>
+        <w:pStyle w:val="ListParagraph"/>
+        <w:rPr>
+          <w:rFonts w:cstheme="minorHAnsi"/>
+        </w:rPr>
+      </w:pPr>
+      <w:r>
+        <w:rPr>
+          <w:rFonts w:cstheme="minorHAnsi"/>
+        </w:rPr>
         <w:t>Mark: containment</w:t>
       </w:r>
       <w:r>
+        <w:rPr>
+          <w:rFonts w:cstheme="minorHAnsi"/>
+        </w:rPr>
         <w:t>, point</w:t>
       </w:r>
     </w:p>
     <w:p>
       <w:pPr>
         <w:pStyle w:val="ListParagraph"/>
-      </w:pPr>
-      <w:r>
+        <w:rPr>
+          <w:rFonts w:cstheme="minorHAnsi"/>
+        </w:rPr>
+      </w:pPr>
+      <w:r>
+        <w:rPr>
+          <w:rFonts w:cstheme="minorHAnsi"/>
+        </w:rPr>
         <w:t xml:space="preserve">Channels:  </w:t>
       </w:r>
-      <w:bookmarkStart w:id="0" w:name="_GoBack"/>
-      <w:r>
+      <w:r>
+        <w:rPr>
+          <w:rFonts w:cstheme="minorHAnsi"/>
+        </w:rPr>
         <w:t>area</w:t>
       </w:r>
-      <w:bookmarkEnd w:id="0"/>
-    </w:p>
-    <w:p>
-      <w:pPr>
-        <w:pStyle w:val="ListParagraph"/>
+    </w:p>
+    <w:p>
+      <w:pPr>
+        <w:rPr>
+          <w:rFonts w:cstheme="minorHAnsi"/>
+        </w:rPr>
+      </w:pPr>
+      <w:r>
+        <w:rPr>
+          <w:rFonts w:cstheme="minorHAnsi"/>
+        </w:rPr>
+        <w:t xml:space="preserve">Packed Circle layout is </w:t>
+      </w:r>
+      <w:proofErr w:type="gramStart"/>
+      <w:r>
+        <w:rPr>
+          <w:rFonts w:cstheme="minorHAnsi"/>
+        </w:rPr>
+        <w:t>similar to</w:t>
+      </w:r>
+      <w:proofErr w:type="gramEnd"/>
+      <w:r>
+        <w:rPr>
+          <w:rFonts w:cstheme="minorHAnsi"/>
+        </w:rPr>
+        <w:t xml:space="preserve"> </w:t>
+      </w:r>
+      <w:proofErr w:type="spellStart"/>
+      <w:r>
+        <w:rPr>
+          <w:rFonts w:cstheme="minorHAnsi"/>
+        </w:rPr>
+        <w:t>Treemap</w:t>
+      </w:r>
+      <w:proofErr w:type="spellEnd"/>
+      <w:r>
+        <w:rPr>
+          <w:rFonts w:cstheme="minorHAnsi"/>
+        </w:rPr>
+        <w:t xml:space="preserve"> layout</w:t>
+      </w:r>
+      <w:r>
+        <w:rPr>
+          <w:rFonts w:cstheme="minorHAnsi"/>
+        </w:rPr>
+        <w:t>,</w:t>
+      </w:r>
+      <w:r>
+        <w:rPr>
+          <w:rFonts w:cstheme="minorHAnsi"/>
+        </w:rPr>
+        <w:t xml:space="preserve"> but </w:t>
+      </w:r>
+      <w:r>
+        <w:rPr>
+          <w:rFonts w:cstheme="minorHAnsi"/>
+        </w:rPr>
+        <w:t xml:space="preserve">rather than drawing links to each node, </w:t>
+      </w:r>
+      <w:r>
+        <w:rPr>
+          <w:rFonts w:cstheme="minorHAnsi"/>
+        </w:rPr>
+        <w:t xml:space="preserve">Packed Circle layout uses circles instead to represent nodes in a hierarchal structure. </w:t>
+      </w:r>
+      <w:r>
+        <w:rPr>
+          <w:rFonts w:cstheme="minorHAnsi"/>
+        </w:rPr>
+        <w:t xml:space="preserve">Each circle contained in another circle represents a level in the hierarchy. The area and color of each circle can add more </w:t>
+      </w:r>
+      <w:r>
+        <w:rPr>
+          <w:rFonts w:cstheme="minorHAnsi"/>
+        </w:rPr>
+        <w:t xml:space="preserve">quantitative </w:t>
+      </w:r>
+      <w:r>
+        <w:rPr>
+          <w:rFonts w:cstheme="minorHAnsi"/>
+        </w:rPr>
+        <w:t>information about the node. The downside of the Packed Circle Layout is that it creates a lot of wasted space within the circles.</w:t>
+      </w:r>
+    </w:p>
+    <w:p>
+      <w:pPr>
+        <w:rPr>
+          <w:rFonts w:cstheme="minorHAnsi"/>
+        </w:rPr>
+      </w:pPr>
+    </w:p>
+    <w:p>
+      <w:pPr>
+        <w:rPr>
+          <w:rFonts w:cstheme="minorHAnsi"/>
+        </w:rPr>
+      </w:pPr>
+      <w:r>
+        <w:rPr>
+          <w:rFonts w:cstheme="minorHAnsi"/>
+        </w:rPr>
+        <w:t xml:space="preserve">Pages used: </w:t>
+      </w:r>
+      <w:r>
+        <w:rPr>
+          <w:rFonts w:cstheme="minorHAnsi"/>
+        </w:rPr>
+        <w:t>https://datavizcatalogue.com/methods/circle_packing.html</w:t>
+      </w:r>
+    </w:p>
+    <w:p>
+      <w:pPr>
+        <w:pStyle w:val="ListParagraph"/>
+        <w:rPr>
+          <w:rFonts w:cstheme="minorHAnsi"/>
+        </w:rPr>
       </w:pPr>
     </w:p>
     <w:p>
@@ -769,52 +2730,285 @@
           <w:numId w:val="1"/>
         </w:numPr>
         <w:rPr>
+          <w:rFonts w:cstheme="minorHAnsi"/>
           <w:b/>
         </w:rPr>
       </w:pPr>
       <w:proofErr w:type="spellStart"/>
       <w:r>
         <w:rPr>
+          <w:rFonts w:cstheme="minorHAnsi"/>
           <w:b/>
         </w:rPr>
         <w:t>Treemap</w:t>
       </w:r>
       <w:proofErr w:type="spellEnd"/>
-    </w:p>
-    <w:p>
-      <w:pPr>
-        <w:pStyle w:val="ListParagraph"/>
-      </w:pPr>
-      <w:r>
+      <w:r>
+        <w:rPr>
+          <w:rFonts w:cstheme="minorHAnsi"/>
+          <w:b/>
+        </w:rPr>
+        <w:t xml:space="preserve"> Layout</w:t>
+      </w:r>
+    </w:p>
+    <w:p>
+      <w:pPr>
+        <w:pStyle w:val="ListParagraph"/>
+        <w:rPr>
+          <w:rFonts w:cstheme="minorHAnsi"/>
+        </w:rPr>
+      </w:pPr>
+      <w:r>
+        <w:rPr>
+          <w:rFonts w:cstheme="minorHAnsi"/>
+        </w:rPr>
         <w:t>Mark: containment</w:t>
       </w:r>
       <w:r>
+        <w:rPr>
+          <w:rFonts w:cstheme="minorHAnsi"/>
+        </w:rPr>
         <w:t>, area</w:t>
       </w:r>
     </w:p>
     <w:p>
       <w:pPr>
         <w:pStyle w:val="ListParagraph"/>
-      </w:pPr>
-      <w:r>
+        <w:rPr>
+          <w:rFonts w:cstheme="minorHAnsi"/>
+        </w:rPr>
+      </w:pPr>
+      <w:r>
+        <w:rPr>
+          <w:rFonts w:cstheme="minorHAnsi"/>
+        </w:rPr>
         <w:t>Channels:  area</w:t>
       </w:r>
     </w:p>
     <w:p>
       <w:pPr>
-        <w:pStyle w:val="ListParagraph"/>
-      </w:pPr>
+        <w:rPr>
+          <w:rFonts w:cstheme="minorHAnsi"/>
+        </w:rPr>
+      </w:pPr>
+      <w:proofErr w:type="spellStart"/>
+      <w:r>
+        <w:rPr>
+          <w:rFonts w:cstheme="minorHAnsi"/>
+        </w:rPr>
+        <w:t>Treemap</w:t>
+      </w:r>
+      <w:proofErr w:type="spellEnd"/>
+      <w:r>
+        <w:rPr>
+          <w:rFonts w:cstheme="minorHAnsi"/>
+        </w:rPr>
+        <w:t xml:space="preserve"> layout is another way to visualize a Tree diagram </w:t>
+      </w:r>
+      <w:proofErr w:type="gramStart"/>
+      <w:r>
+        <w:rPr>
+          <w:rFonts w:cstheme="minorHAnsi"/>
+        </w:rPr>
+        <w:t>through the use of</w:t>
+      </w:r>
+      <w:proofErr w:type="gramEnd"/>
+      <w:r>
+        <w:rPr>
+          <w:rFonts w:cstheme="minorHAnsi"/>
+        </w:rPr>
+        <w:t xml:space="preserve"> containment and area. Each category is represented by a rectangular area. Each area may contain another rectangular area</w:t>
+      </w:r>
+      <w:r>
+        <w:rPr>
+          <w:rFonts w:cstheme="minorHAnsi"/>
+        </w:rPr>
+        <w:t xml:space="preserve"> or category.</w:t>
+      </w:r>
+      <w:r>
+        <w:rPr>
+          <w:rFonts w:cstheme="minorHAnsi"/>
+        </w:rPr>
+        <w:t xml:space="preserve"> The size of each</w:t>
+      </w:r>
+      <w:r>
+        <w:rPr>
+          <w:rFonts w:cstheme="minorHAnsi"/>
+        </w:rPr>
+        <w:t xml:space="preserve"> sub</w:t>
+      </w:r>
+      <w:r>
+        <w:rPr>
+          <w:rFonts w:cstheme="minorHAnsi"/>
+        </w:rPr>
+        <w:t xml:space="preserve"> area represents a </w:t>
+      </w:r>
+      <w:r>
+        <w:rPr>
+          <w:rFonts w:cstheme="minorHAnsi"/>
+        </w:rPr>
+        <w:t>portion of the qualitative value of its parent area.</w:t>
+      </w:r>
+      <w:r>
+        <w:rPr>
+          <w:rFonts w:cstheme="minorHAnsi"/>
+        </w:rPr>
+        <w:t xml:space="preserve"> </w:t>
+      </w:r>
+      <w:r>
+        <w:rPr>
+          <w:rFonts w:cstheme="minorHAnsi"/>
+        </w:rPr>
+        <w:t xml:space="preserve">The way the rectangles are divided and ordered </w:t>
+      </w:r>
+      <w:r>
+        <w:rPr>
+          <w:rFonts w:cstheme="minorHAnsi"/>
+        </w:rPr>
+        <w:lastRenderedPageBreak/>
+        <w:t xml:space="preserve">depends on the tilt algorithm. </w:t>
+      </w:r>
+      <w:proofErr w:type="spellStart"/>
+      <w:r>
+        <w:rPr>
+          <w:rFonts w:cstheme="minorHAnsi"/>
+        </w:rPr>
+        <w:t>Treemap</w:t>
+      </w:r>
+      <w:proofErr w:type="spellEnd"/>
+      <w:r>
+        <w:rPr>
+          <w:rFonts w:cstheme="minorHAnsi"/>
+        </w:rPr>
+        <w:t xml:space="preserve"> layout is </w:t>
+      </w:r>
+      <w:r>
+        <w:rPr>
+          <w:rFonts w:cstheme="minorHAnsi"/>
+        </w:rPr>
+        <w:t>great</w:t>
+      </w:r>
+      <w:r>
+        <w:rPr>
+          <w:rFonts w:cstheme="minorHAnsi"/>
+        </w:rPr>
+        <w:t xml:space="preserve"> for quick overview of structure and </w:t>
+      </w:r>
+      <w:r>
+        <w:rPr>
+          <w:rFonts w:cstheme="minorHAnsi"/>
+        </w:rPr>
+        <w:t>is efficient with using space.</w:t>
+      </w:r>
+      <w:r>
+        <w:rPr>
+          <w:rFonts w:cstheme="minorHAnsi"/>
+        </w:rPr>
+        <w:t xml:space="preserve"> Comparing the proportions between categories is also relatively easy in a </w:t>
+      </w:r>
+      <w:proofErr w:type="spellStart"/>
+      <w:r>
+        <w:rPr>
+          <w:rFonts w:cstheme="minorHAnsi"/>
+        </w:rPr>
+        <w:t>Treemap</w:t>
+      </w:r>
+      <w:proofErr w:type="spellEnd"/>
+      <w:r>
+        <w:rPr>
+          <w:rFonts w:cstheme="minorHAnsi"/>
+        </w:rPr>
+        <w:t xml:space="preserve"> layout.</w:t>
+      </w:r>
+      <w:r>
+        <w:rPr>
+          <w:rFonts w:cstheme="minorHAnsi"/>
+        </w:rPr>
+        <w:t xml:space="preserve"> </w:t>
+      </w:r>
     </w:p>
     <w:p>
       <w:pPr>
         <w:ind w:left="720"/>
-      </w:pPr>
-    </w:p>
-    <w:p>
-      <w:pPr>
-        <w:ind w:left="720"/>
-        <w:rPr>
-          <w:b/>
+        <w:rPr>
+          <w:rFonts w:cstheme="minorHAnsi"/>
+        </w:rPr>
+      </w:pPr>
+    </w:p>
+    <w:p>
+      <w:pPr>
+        <w:rPr>
+          <w:rFonts w:cstheme="minorHAnsi"/>
+        </w:rPr>
+      </w:pPr>
+      <w:r>
+        <w:rPr>
+          <w:rFonts w:cstheme="minorHAnsi"/>
+        </w:rPr>
+        <w:t xml:space="preserve">Tilt Algorithms: </w:t>
+      </w:r>
+      <w:r>
+        <w:rPr>
+          <w:rFonts w:cstheme="minorHAnsi"/>
+        </w:rPr>
+        <w:t>https://d3indepth.com/layouts/</w:t>
+      </w:r>
+    </w:p>
+    <w:p>
+      <w:pPr>
+        <w:rPr>
+          <w:rFonts w:cstheme="minorHAnsi"/>
+        </w:rPr>
+      </w:pPr>
+      <w:r>
+        <w:rPr>
+          <w:rFonts w:cstheme="minorHAnsi"/>
+        </w:rPr>
+        <w:t xml:space="preserve">Pages Used: </w:t>
+      </w:r>
+      <w:r>
+        <w:rPr>
+          <w:rFonts w:cstheme="minorHAnsi"/>
+        </w:rPr>
+        <w:t>https://datavizcatalogue.com/methods/treemap.html</w:t>
+      </w:r>
+    </w:p>
+    <w:p>
+      <w:pPr>
+        <w:rPr>
+          <w:rFonts w:cstheme="minorHAnsi"/>
+        </w:rPr>
+      </w:pPr>
+      <w:bookmarkStart w:id="0" w:name="_GoBack"/>
+      <w:bookmarkEnd w:id="0"/>
+    </w:p>
+    <w:p>
+      <w:pPr>
+        <w:rPr>
+          <w:rFonts w:cstheme="minorHAnsi"/>
+        </w:rPr>
+      </w:pPr>
+    </w:p>
+    <w:p>
+      <w:pPr>
+        <w:rPr>
+          <w:rFonts w:cstheme="minorHAnsi"/>
+        </w:rPr>
+      </w:pPr>
+      <w:hyperlink r:id="rId5" w:history="1">
+        <w:r>
+          <w:rPr>
+            <w:rStyle w:val="Hyperlink"/>
+            <w:rFonts w:cstheme="minorHAnsi"/>
+          </w:rPr>
+          <w:t>https://css-tricks.com/add-page-transitions-css-smoothstate-js/</w:t>
+        </w:r>
+      </w:hyperlink>
+    </w:p>
+    <w:p>
+      <w:pPr>
+        <w:rPr>
+          <w:rFonts w:cstheme="minorHAnsi"/>
         </w:rPr>
       </w:pPr>
     </w:p>
@@ -829,7 +3023,7 @@
 </file>
 
 <file path=word/numbering.xml><?xml version="1.0" encoding="utf-8"?>
-<w:numbering xmlns:wpc="http://schemas.microsoft.com/office/word/2010/wordprocessingCanvas" xmlns:cx="http://schemas.microsoft.com/office/drawing/2014/chartex" xmlns:cx1="http://schemas.microsoft.com/office/drawing/2015/9/8/chartex" xmlns:mc="http://schemas.openxmlformats.org/markup-compatibility/2006" xmlns:o="urn:schemas-microsoft-com:office:office" xmlns:r="http://schemas.openxmlformats.org/officeDocument/2006/relationships" xmlns:m="http://schemas.openxmlformats.org/officeDocument/2006/math" xmlns:v="urn:schemas-microsoft-com:vml" xmlns:wp14="http://schemas.microsoft.com/office/word/2010/wordprocessingDrawing" xmlns:wp="http://schemas.openxmlformats.org/drawingml/2006/wordprocessingDrawing" xmlns:w10="urn:schemas-microsoft-com:office:word" xmlns:w="http://schemas.openxmlformats.org/wordprocessingml/2006/main" xmlns:w14="http://schemas.microsoft.com/office/word/2010/wordml" xmlns:w15="http://schemas.microsoft.com/office/word/2012/wordml" xmlns:w16se="http://schemas.microsoft.com/office/word/2015/wordml/symex" xmlns:wpg="http://schemas.microsoft.com/office/word/2010/wordprocessingGroup" xmlns:wpi="http://schemas.microsoft.com/office/word/2010/wordprocessingInk" xmlns:wne="http://schemas.microsoft.com/office/word/2006/wordml" xmlns:wps="http://schemas.microsoft.com/office/word/2010/wordprocessingShape" mc:Ignorable="w14 w15 w16se wp14">
+<w:numbering xmlns:wpc="http://schemas.microsoft.com/office/word/2010/wordprocessingCanvas" xmlns:cx="http://schemas.microsoft.com/office/drawing/2014/chartex" xmlns:cx1="http://schemas.microsoft.com/office/drawing/2015/9/8/chartex" xmlns:cx2="http://schemas.microsoft.com/office/drawing/2015/10/21/chartex" xmlns:cx3="http://schemas.microsoft.com/office/drawing/2016/5/9/chartex" xmlns:cx4="http://schemas.microsoft.com/office/drawing/2016/5/10/chartex" xmlns:cx5="http://schemas.microsoft.com/office/drawing/2016/5/11/chartex" xmlns:cx6="http://schemas.microsoft.com/office/drawing/2016/5/12/chartex" xmlns:cx7="http://schemas.microsoft.com/office/drawing/2016/5/13/chartex" xmlns:cx8="http://schemas.microsoft.com/office/drawing/2016/5/14/chartex" xmlns:mc="http://schemas.openxmlformats.org/markup-compatibility/2006" xmlns:aink="http://schemas.microsoft.com/office/drawing/2016/ink" xmlns:am3d="http://schemas.microsoft.com/office/drawing/2017/model3d" xmlns:o="urn:schemas-microsoft-com:office:office" xmlns:r="http://schemas.openxmlformats.org/officeDocument/2006/relationships" xmlns:m="http://schemas.openxmlformats.org/officeDocument/2006/math" xmlns:v="urn:schemas-microsoft-com:vml" xmlns:wp14="http://schemas.microsoft.com/office/word/2010/wordprocessingDrawing" xmlns:wp="http://schemas.openxmlformats.org/drawingml/2006/wordprocessingDrawing" xmlns:w10="urn:schemas-microsoft-com:office:word" xmlns:w="http://schemas.openxmlformats.org/wordprocessingml/2006/main" xmlns:w14="http://schemas.microsoft.com/office/word/2010/wordml" xmlns:w15="http://schemas.microsoft.com/office/word/2012/wordml" xmlns:w16cid="http://schemas.microsoft.com/office/word/2016/wordml/cid" xmlns:w16se="http://schemas.microsoft.com/office/word/2015/wordml/symex" xmlns:wpg="http://schemas.microsoft.com/office/word/2010/wordprocessingGroup" xmlns:wpi="http://schemas.microsoft.com/office/word/2010/wordprocessingInk" xmlns:wne="http://schemas.microsoft.com/office/word/2006/wordml" xmlns:wps="http://schemas.microsoft.com/office/word/2010/wordprocessingShape" mc:Ignorable="w14 w15 w16se w16cid wp14">
   <w:abstractNum w:abstractNumId="0" w15:restartNumberingAfterBreak="0">
     <w:nsid w:val="485476E5"/>
     <w:multiLevelType w:val="hybridMultilevel"/>
@@ -926,7 +3120,7 @@
 </file>
 
 <file path=word/styles.xml><?xml version="1.0" encoding="utf-8"?>
-<w:styles xmlns:mc="http://schemas.openxmlformats.org/markup-compatibility/2006" xmlns:r="http://schemas.openxmlformats.org/officeDocument/2006/relationships" xmlns:w="http://schemas.openxmlformats.org/wordprocessingml/2006/main" xmlns:w14="http://schemas.microsoft.com/office/word/2010/wordml" xmlns:w15="http://schemas.microsoft.com/office/word/2012/wordml" xmlns:w16se="http://schemas.microsoft.com/office/word/2015/wordml/symex" mc:Ignorable="w14 w15 w16se">
+<w:styles xmlns:mc="http://schemas.openxmlformats.org/markup-compatibility/2006" xmlns:r="http://schemas.openxmlformats.org/officeDocument/2006/relationships" xmlns:w="http://schemas.openxmlformats.org/wordprocessingml/2006/main" xmlns:w14="http://schemas.microsoft.com/office/word/2010/wordml" xmlns:w15="http://schemas.microsoft.com/office/word/2012/wordml" xmlns:w16cid="http://schemas.microsoft.com/office/word/2016/wordml/cid" xmlns:w16se="http://schemas.microsoft.com/office/word/2015/wordml/symex" mc:Ignorable="w14 w15 w16se w16cid">
   <w:docDefaults>
     <w:rPrDefault>
       <w:rPr>
@@ -942,7 +3136,7 @@
       </w:pPr>
     </w:pPrDefault>
   </w:docDefaults>
-  <w:latentStyles w:defLockedState="0" w:defUIPriority="99" w:defSemiHidden="0" w:defUnhideWhenUsed="0" w:defQFormat="0" w:count="371">
+  <w:latentStyles w:defLockedState="0" w:defUIPriority="99" w:defSemiHidden="0" w:defUnhideWhenUsed="0" w:defQFormat="0" w:count="375">
     <w:lsdException w:name="Normal" w:uiPriority="0" w:qFormat="1"/>
     <w:lsdException w:name="heading 1" w:uiPriority="9" w:qFormat="1"/>
     <w:lsdException w:name="heading 2" w:semiHidden="1" w:uiPriority="9" w:unhideWhenUsed="1" w:qFormat="1"/>
@@ -1314,6 +3508,10 @@
     <w:lsdException w:name="List Table 5 Dark Accent 6" w:uiPriority="50"/>
     <w:lsdException w:name="List Table 6 Colorful Accent 6" w:uiPriority="51"/>
     <w:lsdException w:name="List Table 7 Colorful Accent 6" w:uiPriority="52"/>
+    <w:lsdException w:name="Mention" w:semiHidden="1" w:unhideWhenUsed="1"/>
+    <w:lsdException w:name="Smart Hyperlink" w:semiHidden="1" w:unhideWhenUsed="1"/>
+    <w:lsdException w:name="Hashtag" w:semiHidden="1" w:unhideWhenUsed="1"/>
+    <w:lsdException w:name="Unresolved Mention" w:semiHidden="1" w:unhideWhenUsed="1"/>
   </w:latentStyles>
   <w:style w:type="paragraph" w:default="1" w:styleId="Normal">
     <w:name w:val="Normal"/>
@@ -1356,6 +3554,45 @@
       <w:ind w:left="720"/>
       <w:contextualSpacing/>
     </w:pPr>
+  </w:style>
+  <w:style w:type="paragraph" w:styleId="NormalWeb">
+    <w:name w:val="Normal (Web)"/>
+    <w:basedOn w:val="Normal"/>
+    <w:uiPriority w:val="99"/>
+    <w:semiHidden/>
+    <w:unhideWhenUsed/>
+    <w:rsid w:val="0008501E"/>
+    <w:pPr>
+      <w:spacing w:before="100" w:beforeAutospacing="1" w:after="100" w:afterAutospacing="1" w:line="240" w:lineRule="auto"/>
+    </w:pPr>
+    <w:rPr>
+      <w:rFonts w:ascii="Times New Roman" w:eastAsia="Times New Roman" w:hAnsi="Times New Roman" w:cs="Times New Roman"/>
+      <w:sz w:val="24"/>
+      <w:szCs w:val="24"/>
+    </w:rPr>
+  </w:style>
+  <w:style w:type="character" w:styleId="Hyperlink">
+    <w:name w:val="Hyperlink"/>
+    <w:basedOn w:val="DefaultParagraphFont"/>
+    <w:uiPriority w:val="99"/>
+    <w:unhideWhenUsed/>
+    <w:rsid w:val="004E3599"/>
+    <w:rPr>
+      <w:color w:val="0563C1" w:themeColor="hyperlink"/>
+      <w:u w:val="single"/>
+    </w:rPr>
+  </w:style>
+  <w:style w:type="character" w:styleId="UnresolvedMention">
+    <w:name w:val="Unresolved Mention"/>
+    <w:basedOn w:val="DefaultParagraphFont"/>
+    <w:uiPriority w:val="99"/>
+    <w:semiHidden/>
+    <w:unhideWhenUsed/>
+    <w:rsid w:val="004E3599"/>
+    <w:rPr>
+      <w:color w:val="605E5C"/>
+      <w:shd w:val="clear" w:color="auto" w:fill="E1DFDD"/>
+    </w:rPr>
   </w:style>
 </w:styles>
 </file>

</xml_diff>

<commit_message>
finished adding in desc
</commit_message>
<xml_diff>
--- a/doc.docx
+++ b/doc.docx
@@ -11,12 +11,14 @@
         </w:numPr>
         <w:rPr>
           <w:rFonts w:cstheme="minorHAnsi"/>
-        </w:rPr>
-      </w:pPr>
-      <w:r>
-        <w:rPr>
-          <w:rFonts w:cstheme="minorHAnsi"/>
-          <w:b/>
+          <w:highlight w:val="magenta"/>
+        </w:rPr>
+      </w:pPr>
+      <w:r>
+        <w:rPr>
+          <w:rFonts w:cstheme="minorHAnsi"/>
+          <w:b/>
+          <w:highlight w:val="magenta"/>
         </w:rPr>
         <w:t>Bar</w:t>
       </w:r>
@@ -24,6 +26,7 @@
         <w:rPr>
           <w:rFonts w:cstheme="minorHAnsi"/>
           <w:b/>
+          <w:highlight w:val="magenta"/>
         </w:rPr>
         <w:t xml:space="preserve"> Chart</w:t>
       </w:r>
@@ -160,12 +163,14 @@
         </w:numPr>
         <w:rPr>
           <w:rFonts w:cstheme="minorHAnsi"/>
-        </w:rPr>
-      </w:pPr>
-      <w:r>
-        <w:rPr>
-          <w:rFonts w:cstheme="minorHAnsi"/>
-          <w:b/>
+          <w:highlight w:val="magenta"/>
+        </w:rPr>
+      </w:pPr>
+      <w:r>
+        <w:rPr>
+          <w:rFonts w:cstheme="minorHAnsi"/>
+          <w:b/>
+          <w:highlight w:val="magenta"/>
         </w:rPr>
         <w:t>Stacked</w:t>
       </w:r>
@@ -173,6 +178,7 @@
         <w:rPr>
           <w:rFonts w:cstheme="minorHAnsi"/>
           <w:b/>
+          <w:highlight w:val="magenta"/>
         </w:rPr>
         <w:t xml:space="preserve"> B</w:t>
       </w:r>
@@ -180,6 +186,7 @@
         <w:rPr>
           <w:rFonts w:cstheme="minorHAnsi"/>
           <w:b/>
+          <w:highlight w:val="magenta"/>
         </w:rPr>
         <w:t>ar</w:t>
       </w:r>
@@ -187,6 +194,7 @@
         <w:rPr>
           <w:rFonts w:cstheme="minorHAnsi"/>
           <w:b/>
+          <w:highlight w:val="magenta"/>
         </w:rPr>
         <w:t xml:space="preserve"> Graph</w:t>
       </w:r>
@@ -355,12 +363,14 @@
         </w:numPr>
         <w:rPr>
           <w:rFonts w:cstheme="minorHAnsi"/>
-        </w:rPr>
-      </w:pPr>
-      <w:r>
-        <w:rPr>
-          <w:rFonts w:cstheme="minorHAnsi"/>
-          <w:b/>
+          <w:highlight w:val="magenta"/>
+        </w:rPr>
+      </w:pPr>
+      <w:r>
+        <w:rPr>
+          <w:rFonts w:cstheme="minorHAnsi"/>
+          <w:b/>
+          <w:highlight w:val="magenta"/>
         </w:rPr>
         <w:t>Scatterplot</w:t>
       </w:r>
@@ -466,12 +476,14 @@
         </w:numPr>
         <w:rPr>
           <w:rFonts w:cstheme="minorHAnsi"/>
-        </w:rPr>
-      </w:pPr>
-      <w:r>
-        <w:rPr>
-          <w:rFonts w:cstheme="minorHAnsi"/>
-          <w:b/>
+          <w:highlight w:val="magenta"/>
+        </w:rPr>
+      </w:pPr>
+      <w:r>
+        <w:rPr>
+          <w:rFonts w:cstheme="minorHAnsi"/>
+          <w:b/>
+          <w:highlight w:val="magenta"/>
         </w:rPr>
         <w:t>Donut</w:t>
       </w:r>
@@ -479,6 +491,7 @@
         <w:rPr>
           <w:rFonts w:cstheme="minorHAnsi"/>
           <w:b/>
+          <w:highlight w:val="magenta"/>
         </w:rPr>
         <w:t xml:space="preserve"> Chart</w:t>
       </w:r>
@@ -603,12 +616,14 @@
         </w:numPr>
         <w:rPr>
           <w:rFonts w:cstheme="minorHAnsi"/>
-        </w:rPr>
-      </w:pPr>
-      <w:r>
-        <w:rPr>
-          <w:rFonts w:cstheme="minorHAnsi"/>
-          <w:b/>
+          <w:highlight w:val="magenta"/>
+        </w:rPr>
+      </w:pPr>
+      <w:r>
+        <w:rPr>
+          <w:rFonts w:cstheme="minorHAnsi"/>
+          <w:b/>
+          <w:highlight w:val="magenta"/>
         </w:rPr>
         <w:t>Pie</w:t>
       </w:r>
@@ -616,6 +631,7 @@
         <w:rPr>
           <w:rFonts w:cstheme="minorHAnsi"/>
           <w:b/>
+          <w:highlight w:val="magenta"/>
         </w:rPr>
         <w:t xml:space="preserve"> Chart</w:t>
       </w:r>
@@ -729,6 +745,7 @@
       <w:pPr>
         <w:rPr>
           <w:rFonts w:cstheme="minorHAnsi"/>
+          <w:color w:val="FF0000"/>
         </w:rPr>
       </w:pPr>
     </w:p>
@@ -741,12 +758,14 @@
         </w:numPr>
         <w:rPr>
           <w:rFonts w:cstheme="minorHAnsi"/>
-        </w:rPr>
-      </w:pPr>
-      <w:r>
-        <w:rPr>
-          <w:rFonts w:cstheme="minorHAnsi"/>
-          <w:b/>
+          <w:highlight w:val="cyan"/>
+        </w:rPr>
+      </w:pPr>
+      <w:r>
+        <w:rPr>
+          <w:rFonts w:cstheme="minorHAnsi"/>
+          <w:b/>
+          <w:highlight w:val="cyan"/>
         </w:rPr>
         <w:t>Choropleth</w:t>
       </w:r>
@@ -754,6 +773,7 @@
         <w:rPr>
           <w:rFonts w:cstheme="minorHAnsi"/>
           <w:b/>
+          <w:highlight w:val="cyan"/>
         </w:rPr>
         <w:t xml:space="preserve"> Map</w:t>
       </w:r>
@@ -808,7 +828,13 @@
         <w:rPr>
           <w:rFonts w:cstheme="minorHAnsi"/>
         </w:rPr>
-        <w:t xml:space="preserve">areas or regions colored based on a data variable. Usually, the darker the color is the higher that variable is in value for that region. However, the color can be a blending of one color to another to represent the value of the variable. The use of different colors helps the viewer visualize the data for each area and to show variation across several locations. A downside of choropleth maps is that it makes it hard for the viewer to see the actual value of the data. Another downside is that bigger areas on the map seem to have more emphasis than smaller ones to the viewer. When using </w:t>
+        <w:t>areas or regions colored based on a data variable. Usually, the darker the color is the higher that variable is in value</w:t>
+      </w:r>
+      <w:r>
+        <w:rPr>
+          <w:rFonts w:cstheme="minorHAnsi"/>
+        </w:rPr>
+        <w:t xml:space="preserve"> for that region. However, the color can be a blending of one color to another to represent the value of the variable. The use of different colors helps the viewer visualize the data for each area and to show variation across several locations. A downside of choropleth maps is that it makes it hard for the viewer to see the actual value of the data. Another downside is that bigger areas on the map seem to have more emphasis than smaller ones to the viewer. When using </w:t>
       </w:r>
       <w:r>
         <w:rPr>
@@ -860,12 +886,14 @@
         <w:rPr>
           <w:rFonts w:cstheme="minorHAnsi"/>
           <w:b/>
-        </w:rPr>
-      </w:pPr>
-      <w:r>
-        <w:rPr>
-          <w:rFonts w:cstheme="minorHAnsi"/>
-          <w:b/>
+          <w:highlight w:val="magenta"/>
+        </w:rPr>
+      </w:pPr>
+      <w:r>
+        <w:rPr>
+          <w:rFonts w:cstheme="minorHAnsi"/>
+          <w:b/>
+          <w:highlight w:val="magenta"/>
         </w:rPr>
         <w:t xml:space="preserve">Point </w:t>
       </w:r>
@@ -873,6 +901,7 @@
         <w:rPr>
           <w:rFonts w:cstheme="minorHAnsi"/>
           <w:b/>
+          <w:highlight w:val="magenta"/>
         </w:rPr>
         <w:t>Map</w:t>
       </w:r>
@@ -1083,12 +1112,14 @@
         </w:numPr>
         <w:rPr>
           <w:rFonts w:cstheme="minorHAnsi"/>
-        </w:rPr>
-      </w:pPr>
-      <w:r>
-        <w:rPr>
-          <w:rFonts w:cstheme="minorHAnsi"/>
-          <w:b/>
+          <w:highlight w:val="magenta"/>
+        </w:rPr>
+      </w:pPr>
+      <w:r>
+        <w:rPr>
+          <w:rFonts w:cstheme="minorHAnsi"/>
+          <w:b/>
+          <w:highlight w:val="magenta"/>
         </w:rPr>
         <w:t>Line</w:t>
       </w:r>
@@ -1096,6 +1127,7 @@
         <w:rPr>
           <w:rFonts w:cstheme="minorHAnsi"/>
           <w:b/>
+          <w:highlight w:val="magenta"/>
         </w:rPr>
         <w:t xml:space="preserve"> Graph</w:t>
       </w:r>
@@ -1224,12 +1256,14 @@
         <w:rPr>
           <w:rFonts w:cstheme="minorHAnsi"/>
           <w:b/>
-        </w:rPr>
-      </w:pPr>
-      <w:r>
-        <w:rPr>
-          <w:rFonts w:cstheme="minorHAnsi"/>
-          <w:b/>
+          <w:highlight w:val="magenta"/>
+        </w:rPr>
+      </w:pPr>
+      <w:r>
+        <w:rPr>
+          <w:rFonts w:cstheme="minorHAnsi"/>
+          <w:b/>
+          <w:highlight w:val="magenta"/>
         </w:rPr>
         <w:t>Area</w:t>
       </w:r>
@@ -1237,6 +1271,7 @@
         <w:rPr>
           <w:rFonts w:cstheme="minorHAnsi"/>
           <w:b/>
+          <w:highlight w:val="magenta"/>
         </w:rPr>
         <w:t xml:space="preserve"> Graph</w:t>
       </w:r>
@@ -1357,12 +1392,14 @@
         <w:rPr>
           <w:rFonts w:cstheme="minorHAnsi"/>
           <w:b/>
-        </w:rPr>
-      </w:pPr>
-      <w:r>
-        <w:rPr>
-          <w:rFonts w:cstheme="minorHAnsi"/>
-          <w:b/>
+          <w:highlight w:val="magenta"/>
+        </w:rPr>
+      </w:pPr>
+      <w:r>
+        <w:rPr>
+          <w:rFonts w:cstheme="minorHAnsi"/>
+          <w:b/>
+          <w:highlight w:val="magenta"/>
         </w:rPr>
         <w:t>Stacked Area</w:t>
       </w:r>
@@ -1370,6 +1407,7 @@
         <w:rPr>
           <w:rFonts w:cstheme="minorHAnsi"/>
           <w:b/>
+          <w:highlight w:val="magenta"/>
         </w:rPr>
         <w:t xml:space="preserve"> Graph</w:t>
       </w:r>
@@ -1469,12 +1507,14 @@
         <w:rPr>
           <w:rFonts w:cstheme="minorHAnsi"/>
           <w:b/>
-        </w:rPr>
-      </w:pPr>
-      <w:r>
-        <w:rPr>
-          <w:rFonts w:cstheme="minorHAnsi"/>
-          <w:b/>
+          <w:highlight w:val="magenta"/>
+        </w:rPr>
+      </w:pPr>
+      <w:r>
+        <w:rPr>
+          <w:rFonts w:cstheme="minorHAnsi"/>
+          <w:b/>
+          <w:highlight w:val="magenta"/>
         </w:rPr>
         <w:t>Candlestick</w:t>
       </w:r>
@@ -1482,6 +1522,7 @@
         <w:rPr>
           <w:rFonts w:cstheme="minorHAnsi"/>
           <w:b/>
+          <w:highlight w:val="magenta"/>
         </w:rPr>
         <w:t xml:space="preserve"> Chart</w:t>
       </w:r>
@@ -1677,12 +1718,14 @@
         <w:rPr>
           <w:rFonts w:cstheme="minorHAnsi"/>
           <w:b/>
-        </w:rPr>
-      </w:pPr>
-      <w:r>
-        <w:rPr>
-          <w:rFonts w:cstheme="minorHAnsi"/>
-          <w:b/>
+          <w:highlight w:val="cyan"/>
+        </w:rPr>
+      </w:pPr>
+      <w:r>
+        <w:rPr>
+          <w:rFonts w:cstheme="minorHAnsi"/>
+          <w:b/>
+          <w:highlight w:val="cyan"/>
         </w:rPr>
         <w:t>Chord</w:t>
       </w:r>
@@ -1690,6 +1733,7 @@
         <w:rPr>
           <w:rFonts w:cstheme="minorHAnsi"/>
           <w:b/>
+          <w:highlight w:val="cyan"/>
         </w:rPr>
         <w:t xml:space="preserve"> Diagram</w:t>
       </w:r>
@@ -1847,12 +1891,14 @@
         <w:rPr>
           <w:rFonts w:cstheme="minorHAnsi"/>
           <w:b/>
-        </w:rPr>
-      </w:pPr>
-      <w:r>
-        <w:rPr>
-          <w:rFonts w:cstheme="minorHAnsi"/>
-          <w:b/>
+          <w:highlight w:val="magenta"/>
+        </w:rPr>
+      </w:pPr>
+      <w:r>
+        <w:rPr>
+          <w:rFonts w:cstheme="minorHAnsi"/>
+          <w:b/>
+          <w:highlight w:val="magenta"/>
         </w:rPr>
         <w:t>Force</w:t>
       </w:r>
@@ -1860,6 +1906,7 @@
         <w:rPr>
           <w:rFonts w:cstheme="minorHAnsi"/>
           <w:b/>
+          <w:highlight w:val="magenta"/>
         </w:rPr>
         <w:t xml:space="preserve"> Directed</w:t>
       </w:r>
@@ -1867,6 +1914,7 @@
         <w:rPr>
           <w:rFonts w:cstheme="minorHAnsi"/>
           <w:b/>
+          <w:highlight w:val="magenta"/>
         </w:rPr>
         <w:t xml:space="preserve"> </w:t>
       </w:r>
@@ -1874,6 +1922,7 @@
         <w:rPr>
           <w:rFonts w:cstheme="minorHAnsi"/>
           <w:b/>
+          <w:highlight w:val="magenta"/>
         </w:rPr>
         <w:t>Layout</w:t>
       </w:r>
@@ -2102,12 +2151,14 @@
         <w:rPr>
           <w:rFonts w:cstheme="minorHAnsi"/>
           <w:b/>
-        </w:rPr>
-      </w:pPr>
-      <w:r>
-        <w:rPr>
-          <w:rFonts w:cstheme="minorHAnsi"/>
-          <w:b/>
+          <w:highlight w:val="magenta"/>
+        </w:rPr>
+      </w:pPr>
+      <w:r>
+        <w:rPr>
+          <w:rFonts w:cstheme="minorHAnsi"/>
+          <w:b/>
+          <w:highlight w:val="magenta"/>
         </w:rPr>
         <w:t>Tree</w:t>
       </w:r>
@@ -2115,6 +2166,7 @@
         <w:rPr>
           <w:rFonts w:cstheme="minorHAnsi"/>
           <w:b/>
+          <w:highlight w:val="magenta"/>
         </w:rPr>
         <w:t xml:space="preserve"> Diagram</w:t>
       </w:r>
@@ -2249,12 +2301,14 @@
         <w:rPr>
           <w:rFonts w:cstheme="minorHAnsi"/>
           <w:b/>
-        </w:rPr>
-      </w:pPr>
-      <w:r>
-        <w:rPr>
-          <w:rFonts w:cstheme="minorHAnsi"/>
-          <w:b/>
+          <w:highlight w:val="magenta"/>
+        </w:rPr>
+      </w:pPr>
+      <w:r>
+        <w:rPr>
+          <w:rFonts w:cstheme="minorHAnsi"/>
+          <w:b/>
+          <w:highlight w:val="magenta"/>
         </w:rPr>
         <w:t>Cluster</w:t>
       </w:r>
@@ -2262,6 +2316,7 @@
         <w:rPr>
           <w:rFonts w:cstheme="minorHAnsi"/>
           <w:b/>
+          <w:highlight w:val="magenta"/>
         </w:rPr>
         <w:t xml:space="preserve"> Layout</w:t>
       </w:r>
@@ -2417,12 +2472,14 @@
         <w:rPr>
           <w:rFonts w:cstheme="minorHAnsi"/>
           <w:b/>
-        </w:rPr>
-      </w:pPr>
-      <w:r>
-        <w:rPr>
-          <w:rFonts w:cstheme="minorHAnsi"/>
-          <w:b/>
+          <w:highlight w:val="magenta"/>
+        </w:rPr>
+      </w:pPr>
+      <w:r>
+        <w:rPr>
+          <w:rFonts w:cstheme="minorHAnsi"/>
+          <w:b/>
+          <w:highlight w:val="magenta"/>
         </w:rPr>
         <w:t>Partition</w:t>
       </w:r>
@@ -2430,6 +2487,7 @@
         <w:rPr>
           <w:rFonts w:cstheme="minorHAnsi"/>
           <w:b/>
+          <w:highlight w:val="magenta"/>
         </w:rPr>
         <w:t xml:space="preserve"> Layout</w:t>
       </w:r>
@@ -2548,12 +2606,14 @@
         <w:rPr>
           <w:rFonts w:cstheme="minorHAnsi"/>
           <w:b/>
-        </w:rPr>
-      </w:pPr>
-      <w:r>
-        <w:rPr>
-          <w:rFonts w:cstheme="minorHAnsi"/>
-          <w:b/>
+          <w:highlight w:val="magenta"/>
+        </w:rPr>
+      </w:pPr>
+      <w:r>
+        <w:rPr>
+          <w:rFonts w:cstheme="minorHAnsi"/>
+          <w:b/>
+          <w:highlight w:val="magenta"/>
         </w:rPr>
         <w:t>Packed Circle</w:t>
       </w:r>
@@ -2561,6 +2621,7 @@
         <w:rPr>
           <w:rFonts w:cstheme="minorHAnsi"/>
           <w:b/>
+          <w:highlight w:val="magenta"/>
         </w:rPr>
         <w:t xml:space="preserve"> Layout</w:t>
       </w:r>
@@ -2732,6 +2793,7 @@
         <w:rPr>
           <w:rFonts w:cstheme="minorHAnsi"/>
           <w:b/>
+          <w:highlight w:val="magenta"/>
         </w:rPr>
       </w:pPr>
       <w:proofErr w:type="spellStart"/>
@@ -2739,6 +2801,7 @@
         <w:rPr>
           <w:rFonts w:cstheme="minorHAnsi"/>
           <w:b/>
+          <w:highlight w:val="magenta"/>
         </w:rPr>
         <w:t>Treemap</w:t>
       </w:r>
@@ -2747,6 +2810,7 @@
         <w:rPr>
           <w:rFonts w:cstheme="minorHAnsi"/>
           <w:b/>
+          <w:highlight w:val="magenta"/>
         </w:rPr>
         <w:t xml:space="preserve"> Layout</w:t>
       </w:r>
@@ -2979,15 +3043,27 @@
           <w:rFonts w:cstheme="minorHAnsi"/>
         </w:rPr>
       </w:pPr>
+    </w:p>
+    <w:p>
+      <w:pPr>
+        <w:rPr>
+          <w:rFonts w:cstheme="minorHAnsi"/>
+        </w:rPr>
+      </w:pPr>
+      <w:r>
+        <w:rPr>
+          <w:rFonts w:cstheme="minorHAnsi"/>
+        </w:rPr>
+        <w:t>DON’T FORGET INTR</w:t>
+      </w:r>
       <w:bookmarkStart w:id="0" w:name="_GoBack"/>
       <w:bookmarkEnd w:id="0"/>
-    </w:p>
-    <w:p>
-      <w:pPr>
-        <w:rPr>
-          <w:rFonts w:cstheme="minorHAnsi"/>
-        </w:rPr>
-      </w:pPr>
+      <w:r>
+        <w:rPr>
+          <w:rFonts w:cstheme="minorHAnsi"/>
+        </w:rPr>
+        <w:t>O</w:t>
+      </w:r>
     </w:p>
     <w:p>
       <w:pPr>

</xml_diff>